<commit_message>
creacion de proyecto en github
</commit_message>
<xml_diff>
--- a/solemne2.docx
+++ b/solemne2.docx
@@ -69,7 +69,19 @@
         <w:rPr>
           <w:highlight w:val="yellow"/>
         </w:rPr>
-        <w:t xml:space="preserve"> CREACION DE VERSIONES GIT</w:t>
+        <w:t xml:space="preserve"> </w:t>
+      </w:r>
+      <w:r>
+        <w:rPr>
+          <w:highlight w:val="yellow"/>
+        </w:rPr>
+        <w:t xml:space="preserve">INICIO DE </w:t>
+      </w:r>
+      <w:r>
+        <w:rPr>
+          <w:highlight w:val="yellow"/>
+        </w:rPr>
+        <w:t>CREACION DE VERSIONES GIT</w:t>
       </w:r>
     </w:p>
     <w:p>
@@ -1625,14 +1637,6 @@
       <w:r>
         <w:rPr>
           <w:i/>
-          <w:sz w:val="30"/>
-          <w:szCs w:val="30"/>
-        </w:rPr>
-        <w:t>Se creara una carpeta con el nuevo  proyecto</w:t>
-      </w:r>
-      <w:r>
-        <w:rPr>
-          <w:i/>
           <w:noProof/>
           <w:sz w:val="30"/>
           <w:szCs w:val="30"/>
@@ -1641,16 +1645,16 @@
         <mc:AlternateContent>
           <mc:Choice Requires="wps">
             <w:drawing>
-              <wp:anchor distT="0" distB="0" distL="114300" distR="114300" simplePos="0" relativeHeight="251670528" behindDoc="0" locked="0" layoutInCell="1" allowOverlap="1" wp14:anchorId="0059174A" wp14:editId="74DF1B77">
+              <wp:anchor distT="0" distB="0" distL="114300" distR="114300" simplePos="0" relativeHeight="251670528" behindDoc="0" locked="0" layoutInCell="1" allowOverlap="1" wp14:anchorId="06923FB3" wp14:editId="33A27232">
                 <wp:simplePos x="0" y="0"/>
                 <wp:positionH relativeFrom="column">
                   <wp:posOffset>1043940</wp:posOffset>
                 </wp:positionH>
                 <wp:positionV relativeFrom="paragraph">
-                  <wp:posOffset>1009650</wp:posOffset>
+                  <wp:posOffset>1006475</wp:posOffset>
                 </wp:positionV>
-                <wp:extent cx="3886200" cy="647701"/>
-                <wp:effectExtent l="38100" t="76200" r="19050" b="19050"/>
+                <wp:extent cx="3810000" cy="914400"/>
+                <wp:effectExtent l="38100" t="57150" r="19050" b="19050"/>
                 <wp:wrapNone/>
                 <wp:docPr id="12" name="12 Conector recto de flecha"/>
                 <wp:cNvGraphicFramePr/>
@@ -1661,7 +1665,7 @@
                       <wps:spPr>
                         <a:xfrm flipH="1" flipV="1">
                           <a:off x="0" y="0"/>
-                          <a:ext cx="3886200" cy="647701"/>
+                          <a:ext cx="3810000" cy="914400"/>
                         </a:xfrm>
                         <a:prstGeom prst="straightConnector1">
                           <a:avLst/>
@@ -1702,12 +1706,20 @@
           </mc:Choice>
           <mc:Fallback>
             <w:pict>
-              <v:shape id="12 Conector recto de flecha" o:spid="_x0000_s1026" type="#_x0000_t32" style="position:absolute;margin-left:82.2pt;margin-top:79.5pt;width:306pt;height:51pt;flip:x y;z-index:251670528;visibility:visible;mso-wrap-style:square;mso-width-percent:0;mso-height-percent:0;mso-wrap-distance-left:9pt;mso-wrap-distance-top:0;mso-wrap-distance-right:9pt;mso-wrap-distance-bottom:0;mso-position-horizontal:absolute;mso-position-horizontal-relative:text;mso-position-vertical:absolute;mso-position-vertical-relative:text;mso-width-percent:0;mso-height-percent:0;mso-width-relative:margin;mso-height-relative:margin" o:gfxdata="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" strokecolor="red" strokeweight="1.25pt">
+              <v:shape id="12 Conector recto de flecha" o:spid="_x0000_s1026" type="#_x0000_t32" style="position:absolute;margin-left:82.2pt;margin-top:79.25pt;width:300pt;height:1in;flip:x y;z-index:251670528;visibility:visible;mso-wrap-style:square;mso-width-percent:0;mso-height-percent:0;mso-wrap-distance-left:9pt;mso-wrap-distance-top:0;mso-wrap-distance-right:9pt;mso-wrap-distance-bottom:0;mso-position-horizontal:absolute;mso-position-horizontal-relative:text;mso-position-vertical:absolute;mso-position-vertical-relative:text;mso-width-percent:0;mso-height-percent:0;mso-width-relative:margin;mso-height-relative:margin" o:gfxdata="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" strokecolor="red" strokeweight="1.25pt">
                 <v:stroke endarrow="open"/>
               </v:shape>
             </w:pict>
           </mc:Fallback>
         </mc:AlternateContent>
+      </w:r>
+      <w:r>
+        <w:rPr>
+          <w:i/>
+          <w:sz w:val="30"/>
+          <w:szCs w:val="30"/>
+        </w:rPr>
+        <w:t>Se creara una carpeta con el nuevo  proyecto</w:t>
       </w:r>
       <w:r>
         <w:rPr>
@@ -2009,15 +2021,7 @@
       </w:r>
       <w:proofErr w:type="spellEnd"/>
       <w:r>
-        <w:t xml:space="preserve"> y </w:t>
-      </w:r>
-      <w:proofErr w:type="spellStart"/>
-      <w:r>
-        <w:t>password</w:t>
-      </w:r>
-      <w:proofErr w:type="spellEnd"/>
-      <w:r>
-        <w:t xml:space="preserve"> por defecto</w:t>
+        <w:t xml:space="preserve"> y password por defecto</w:t>
       </w:r>
     </w:p>
     <w:p>
@@ -2126,15 +2130,7 @@
                         <w:txbxContent>
                           <w:p>
                             <w:r>
-                              <w:t xml:space="preserve">Por defecto no viene con usuario y </w:t>
-                            </w:r>
-                            <w:proofErr w:type="spellStart"/>
-                            <w:r>
-                              <w:t>password</w:t>
-                            </w:r>
-                            <w:proofErr w:type="spellEnd"/>
-                            <w:r>
-                              <w:t>.</w:t>
+                              <w:t>Por defecto no viene con usuario y password.</w:t>
                             </w:r>
                           </w:p>
                           <w:p>
@@ -2166,15 +2162,7 @@
                   <w:txbxContent>
                     <w:p>
                       <w:r>
-                        <w:t xml:space="preserve">Por defecto no viene con usuario y </w:t>
-                      </w:r>
-                      <w:proofErr w:type="spellStart"/>
-                      <w:r>
-                        <w:t>password</w:t>
-                      </w:r>
-                      <w:proofErr w:type="spellEnd"/>
-                      <w:r>
-                        <w:t>.</w:t>
+                        <w:t>Por defecto no viene con usuario y password.</w:t>
                       </w:r>
                     </w:p>
                     <w:p>
@@ -2247,25 +2235,7 @@
           <w:szCs w:val="30"/>
         </w:rPr>
         <w:lastRenderedPageBreak/>
-        <w:t xml:space="preserve">Paso 6: Creación del usuario y </w:t>
-      </w:r>
-      <w:proofErr w:type="spellStart"/>
-      <w:r>
-        <w:rPr>
-          <w:i/>
-          <w:sz w:val="30"/>
-          <w:szCs w:val="30"/>
-        </w:rPr>
-        <w:t>password</w:t>
-      </w:r>
-      <w:proofErr w:type="spellEnd"/>
-      <w:r>
-        <w:rPr>
-          <w:i/>
-          <w:sz w:val="30"/>
-          <w:szCs w:val="30"/>
-        </w:rPr>
-        <w:t xml:space="preserve"> con súper usuario</w:t>
+        <w:t>Paso 6: Creación del usuario y password con súper usuario</w:t>
       </w:r>
     </w:p>
     <w:p>
@@ -2672,15 +2642,7 @@
       </w:r>
       <w:proofErr w:type="spellEnd"/>
       <w:r>
-        <w:t xml:space="preserve"> y </w:t>
-      </w:r>
-      <w:proofErr w:type="spellStart"/>
-      <w:r>
-        <w:t>password</w:t>
-      </w:r>
-      <w:proofErr w:type="spellEnd"/>
-      <w:r>
-        <w:t xml:space="preserve"> escribir admin</w:t>
+        <w:t xml:space="preserve"> y password escribir admin</w:t>
       </w:r>
     </w:p>
     <w:p>
@@ -3015,19 +2977,15 @@
     <w:p>
       <w:pPr>
         <w:jc w:val="both"/>
-        <w:rPr>
-          <w:i/>
-          <w:sz w:val="30"/>
-          <w:szCs w:val="30"/>
-        </w:rPr>
-      </w:pPr>
-      <w:r>
-        <w:rPr>
-          <w:i/>
-          <w:sz w:val="30"/>
-          <w:szCs w:val="30"/>
-        </w:rPr>
-        <w:t>Paso 8: Para finalizar se guardan los cambios en el control de versión con GIT</w:t>
+      </w:pPr>
+      <w:r>
+        <w:t xml:space="preserve">Paso 8: </w:t>
+      </w:r>
+      <w:r>
+        <w:t>S</w:t>
+      </w:r>
+      <w:r>
+        <w:t>e guardan los cambios en el control de versión con GIT</w:t>
       </w:r>
     </w:p>
     <w:p>
@@ -3048,6 +3006,7 @@
         <w:t xml:space="preserve">(prueba_2) PS C:\solemne_2\claviste_v&gt; git </w:t>
       </w:r>
       <w:proofErr w:type="spellStart"/>
+      <w:proofErr w:type="gramStart"/>
       <w:r>
         <w:rPr>
           <w:i/>
@@ -3065,8 +3024,7 @@
         </w:rPr>
         <w:t xml:space="preserve"> .</w:t>
       </w:r>
-      <w:bookmarkStart w:id="0" w:name="_GoBack"/>
-      <w:bookmarkEnd w:id="0"/>
+      <w:proofErr w:type="gramEnd"/>
     </w:p>
     <w:p>
       <w:pPr>
@@ -3118,6 +3076,1283 @@
           </wp:inline>
         </w:drawing>
       </w:r>
+    </w:p>
+    <w:p>
+      <w:pPr>
+        <w:jc w:val="both"/>
+        <w:rPr>
+          <w:i/>
+          <w:sz w:val="30"/>
+          <w:szCs w:val="30"/>
+        </w:rPr>
+      </w:pPr>
+    </w:p>
+    <w:p>
+      <w:pPr>
+        <w:jc w:val="both"/>
+        <w:rPr>
+          <w:i/>
+          <w:sz w:val="30"/>
+          <w:szCs w:val="30"/>
+        </w:rPr>
+      </w:pPr>
+      <w:r>
+        <w:rPr>
+          <w:i/>
+          <w:sz w:val="30"/>
+          <w:szCs w:val="30"/>
+        </w:rPr>
+        <w:t>Paso 9</w:t>
+      </w:r>
+      <w:proofErr w:type="gramStart"/>
+      <w:r>
+        <w:rPr>
+          <w:i/>
+          <w:sz w:val="30"/>
+          <w:szCs w:val="30"/>
+        </w:rPr>
+        <w:t xml:space="preserve">: </w:t>
+      </w:r>
+      <w:r>
+        <w:rPr>
+          <w:i/>
+          <w:sz w:val="30"/>
+          <w:szCs w:val="30"/>
+        </w:rPr>
+        <w:t xml:space="preserve"> Para</w:t>
+      </w:r>
+      <w:proofErr w:type="gramEnd"/>
+      <w:r>
+        <w:rPr>
+          <w:i/>
+          <w:sz w:val="30"/>
+          <w:szCs w:val="30"/>
+        </w:rPr>
+        <w:t xml:space="preserve"> finalizar se crea</w:t>
+      </w:r>
+      <w:r>
+        <w:rPr>
+          <w:i/>
+          <w:sz w:val="30"/>
+          <w:szCs w:val="30"/>
+        </w:rPr>
+        <w:t xml:space="preserve"> un commit para control de versiones</w:t>
+      </w:r>
+    </w:p>
+    <w:p>
+      <w:pPr>
+        <w:jc w:val="both"/>
+        <w:rPr>
+          <w:i/>
+          <w:sz w:val="30"/>
+          <w:szCs w:val="30"/>
+        </w:rPr>
+      </w:pPr>
+      <w:r>
+        <w:rPr>
+          <w:i/>
+          <w:sz w:val="30"/>
+          <w:szCs w:val="30"/>
+        </w:rPr>
+        <w:t xml:space="preserve">(prueba_2) PS C:\solemne_2\claviste_v&gt; git commit </w:t>
+      </w:r>
+      <w:r>
+        <w:rPr>
+          <w:i/>
+          <w:sz w:val="30"/>
+          <w:szCs w:val="30"/>
+        </w:rPr>
+        <w:t>–</w:t>
+      </w:r>
+      <w:r>
+        <w:rPr>
+          <w:i/>
+          <w:sz w:val="30"/>
+          <w:szCs w:val="30"/>
+        </w:rPr>
+        <w:t>m</w:t>
+      </w:r>
+      <w:r>
+        <w:rPr>
+          <w:i/>
+          <w:sz w:val="30"/>
+          <w:szCs w:val="30"/>
+        </w:rPr>
+        <w:t xml:space="preserve"> </w:t>
+      </w:r>
+      <w:r>
+        <w:rPr>
+          <w:i/>
+          <w:sz w:val="30"/>
+          <w:szCs w:val="30"/>
+        </w:rPr>
+        <w:t>"creacion de pro</w:t>
+      </w:r>
+      <w:r>
+        <w:rPr>
+          <w:i/>
+          <w:sz w:val="30"/>
+          <w:szCs w:val="30"/>
+        </w:rPr>
+        <w:t>y</w:t>
+      </w:r>
+      <w:r>
+        <w:rPr>
+          <w:i/>
+          <w:sz w:val="30"/>
+          <w:szCs w:val="30"/>
+        </w:rPr>
+        <w:t>e</w:t>
+      </w:r>
+      <w:r>
+        <w:rPr>
+          <w:i/>
+          <w:sz w:val="30"/>
+          <w:szCs w:val="30"/>
+        </w:rPr>
+        <w:t>cto con usuario y password"</w:t>
+      </w:r>
+    </w:p>
+    <w:p>
+      <w:pPr>
+        <w:jc w:val="both"/>
+        <w:rPr>
+          <w:i/>
+          <w:sz w:val="30"/>
+          <w:szCs w:val="30"/>
+        </w:rPr>
+      </w:pPr>
+      <w:r>
+        <w:rPr>
+          <w:i/>
+          <w:sz w:val="30"/>
+          <w:szCs w:val="30"/>
+        </w:rPr>
+        <w:lastRenderedPageBreak/>
+        <w:t xml:space="preserve">Se </w:t>
+      </w:r>
+      <w:r>
+        <w:rPr>
+          <w:i/>
+          <w:sz w:val="30"/>
+          <w:szCs w:val="30"/>
+        </w:rPr>
+        <w:t>vería</w:t>
+      </w:r>
+      <w:r>
+        <w:rPr>
+          <w:i/>
+          <w:sz w:val="30"/>
+          <w:szCs w:val="30"/>
+        </w:rPr>
+        <w:t xml:space="preserve"> de esta manera, luego de hacer un commit</w:t>
+      </w:r>
+    </w:p>
+    <w:p>
+      <w:pPr>
+        <w:jc w:val="both"/>
+        <w:rPr>
+          <w:i/>
+          <w:sz w:val="30"/>
+          <w:szCs w:val="30"/>
+        </w:rPr>
+      </w:pPr>
+      <w:r>
+        <w:rPr>
+          <w:noProof/>
+          <w:lang w:eastAsia="es-ES"/>
+        </w:rPr>
+        <w:drawing>
+          <wp:inline distT="0" distB="0" distL="0" distR="0" wp14:anchorId="7C3861C5" wp14:editId="5357E1BA">
+            <wp:extent cx="5400040" cy="1928324"/>
+            <wp:effectExtent l="0" t="0" r="0" b="0"/>
+            <wp:docPr id="25" name="Imagen 25"/>
+            <wp:cNvGraphicFramePr>
+              <a:graphicFrameLocks xmlns:a="http://schemas.openxmlformats.org/drawingml/2006/main" noChangeAspect="1"/>
+            </wp:cNvGraphicFramePr>
+            <a:graphic xmlns:a="http://schemas.openxmlformats.org/drawingml/2006/main">
+              <a:graphicData uri="http://schemas.openxmlformats.org/drawingml/2006/picture">
+                <pic:pic xmlns:pic="http://schemas.openxmlformats.org/drawingml/2006/picture">
+                  <pic:nvPicPr>
+                    <pic:cNvPr id="0" name=""/>
+                    <pic:cNvPicPr/>
+                  </pic:nvPicPr>
+                  <pic:blipFill>
+                    <a:blip r:embed="rId20"/>
+                    <a:stretch>
+                      <a:fillRect/>
+                    </a:stretch>
+                  </pic:blipFill>
+                  <pic:spPr>
+                    <a:xfrm>
+                      <a:off x="0" y="0"/>
+                      <a:ext cx="5400040" cy="1928324"/>
+                    </a:xfrm>
+                    <a:prstGeom prst="rect">
+                      <a:avLst/>
+                    </a:prstGeom>
+                  </pic:spPr>
+                </pic:pic>
+              </a:graphicData>
+            </a:graphic>
+          </wp:inline>
+        </w:drawing>
+      </w:r>
+    </w:p>
+    <w:p>
+      <w:pPr>
+        <w:jc w:val="both"/>
+        <w:rPr>
+          <w:i/>
+          <w:sz w:val="30"/>
+          <w:szCs w:val="30"/>
+        </w:rPr>
+      </w:pPr>
+    </w:p>
+    <w:p>
+      <w:pPr>
+        <w:jc w:val="both"/>
+        <w:rPr>
+          <w:i/>
+          <w:sz w:val="30"/>
+          <w:szCs w:val="30"/>
+        </w:rPr>
+      </w:pPr>
+      <w:r>
+        <w:rPr>
+          <w:i/>
+          <w:sz w:val="30"/>
+          <w:szCs w:val="30"/>
+        </w:rPr>
+        <w:t>GUARDAR VERSIONES DEL PROYECTO EN GITHUB</w:t>
+      </w:r>
+    </w:p>
+    <w:p>
+      <w:pPr>
+        <w:jc w:val="both"/>
+        <w:rPr>
+          <w:i/>
+          <w:color w:val="FF0000"/>
+          <w:sz w:val="30"/>
+          <w:szCs w:val="30"/>
+        </w:rPr>
+      </w:pPr>
+      <w:r>
+        <w:rPr>
+          <w:i/>
+          <w:color w:val="FF0000"/>
+          <w:sz w:val="30"/>
+          <w:szCs w:val="30"/>
+        </w:rPr>
+        <w:t xml:space="preserve">Nota: se entiende que ya tiene creada una cuenta en </w:t>
+      </w:r>
+      <w:proofErr w:type="spellStart"/>
+      <w:r>
+        <w:rPr>
+          <w:i/>
+          <w:color w:val="FF0000"/>
+          <w:sz w:val="30"/>
+          <w:szCs w:val="30"/>
+        </w:rPr>
+        <w:t>github</w:t>
+      </w:r>
+      <w:proofErr w:type="spellEnd"/>
+    </w:p>
+    <w:p>
+      <w:pPr>
+        <w:jc w:val="both"/>
+        <w:rPr>
+          <w:i/>
+          <w:sz w:val="30"/>
+          <w:szCs w:val="30"/>
+        </w:rPr>
+      </w:pPr>
+      <w:r>
+        <w:rPr>
+          <w:i/>
+          <w:sz w:val="30"/>
+          <w:szCs w:val="30"/>
+        </w:rPr>
+        <w:t>Paso 1: ingresar a GITHUB y crear un nuevo proyecto</w:t>
+      </w:r>
+    </w:p>
+    <w:p>
+      <w:pPr>
+        <w:jc w:val="both"/>
+        <w:rPr>
+          <w:i/>
+          <w:sz w:val="30"/>
+          <w:szCs w:val="30"/>
+        </w:rPr>
+      </w:pPr>
+      <w:r>
+        <w:rPr>
+          <w:i/>
+          <w:noProof/>
+          <w:sz w:val="30"/>
+          <w:szCs w:val="30"/>
+        </w:rPr>
+        <mc:AlternateContent>
+          <mc:Choice Requires="wps">
+            <w:drawing>
+              <wp:anchor distT="0" distB="0" distL="114300" distR="114300" simplePos="0" relativeHeight="251676672" behindDoc="0" locked="0" layoutInCell="1" allowOverlap="1" wp14:anchorId="6B824ECD" wp14:editId="0116071D">
+                <wp:simplePos x="0" y="0"/>
+                <wp:positionH relativeFrom="column">
+                  <wp:posOffset>43815</wp:posOffset>
+                </wp:positionH>
+                <wp:positionV relativeFrom="paragraph">
+                  <wp:posOffset>105411</wp:posOffset>
+                </wp:positionV>
+                <wp:extent cx="4562475" cy="3467100"/>
+                <wp:effectExtent l="0" t="0" r="28575" b="19050"/>
+                <wp:wrapNone/>
+                <wp:docPr id="26" name="Cuadro de texto 2"/>
+                <wp:cNvGraphicFramePr>
+                  <a:graphicFrameLocks xmlns:a="http://schemas.openxmlformats.org/drawingml/2006/main"/>
+                </wp:cNvGraphicFramePr>
+                <a:graphic xmlns:a="http://schemas.openxmlformats.org/drawingml/2006/main">
+                  <a:graphicData uri="http://schemas.microsoft.com/office/word/2010/wordprocessingShape">
+                    <wps:wsp>
+                      <wps:cNvSpPr txBox="1">
+                        <a:spLocks noChangeArrowheads="1"/>
+                      </wps:cNvSpPr>
+                      <wps:spPr bwMode="auto">
+                        <a:xfrm>
+                          <a:off x="0" y="0"/>
+                          <a:ext cx="4562475" cy="3467100"/>
+                        </a:xfrm>
+                        <a:prstGeom prst="rect">
+                          <a:avLst/>
+                        </a:prstGeom>
+                        <a:solidFill>
+                          <a:srgbClr val="FFFFFF"/>
+                        </a:solidFill>
+                        <a:ln w="9525">
+                          <a:solidFill>
+                            <a:srgbClr val="000000"/>
+                          </a:solidFill>
+                          <a:miter lim="800000"/>
+                          <a:headEnd/>
+                          <a:tailEnd/>
+                        </a:ln>
+                      </wps:spPr>
+                      <wps:txbx>
+                        <w:txbxContent>
+                          <w:p>
+                            <w:r>
+                              <w:rPr>
+                                <w:noProof/>
+                                <w:lang w:eastAsia="es-ES"/>
+                              </w:rPr>
+                              <w:drawing>
+                                <wp:inline distT="0" distB="0" distL="0" distR="0" wp14:anchorId="27521B7D" wp14:editId="13F55D95">
+                                  <wp:extent cx="3686175" cy="3408816"/>
+                                  <wp:effectExtent l="0" t="0" r="0" b="1270"/>
+                                  <wp:docPr id="27" name="Imagen 27"/>
+                                  <wp:cNvGraphicFramePr>
+                                    <a:graphicFrameLocks xmlns:a="http://schemas.openxmlformats.org/drawingml/2006/main" noChangeAspect="1"/>
+                                  </wp:cNvGraphicFramePr>
+                                  <a:graphic xmlns:a="http://schemas.openxmlformats.org/drawingml/2006/main">
+                                    <a:graphicData uri="http://schemas.openxmlformats.org/drawingml/2006/picture">
+                                      <pic:pic xmlns:pic="http://schemas.openxmlformats.org/drawingml/2006/picture">
+                                        <pic:nvPicPr>
+                                          <pic:cNvPr id="0" name=""/>
+                                          <pic:cNvPicPr/>
+                                        </pic:nvPicPr>
+                                        <pic:blipFill>
+                                          <a:blip r:embed="rId21"/>
+                                          <a:stretch>
+                                            <a:fillRect/>
+                                          </a:stretch>
+                                        </pic:blipFill>
+                                        <pic:spPr>
+                                          <a:xfrm>
+                                            <a:off x="0" y="0"/>
+                                            <a:ext cx="3692140" cy="3414332"/>
+                                          </a:xfrm>
+                                          <a:prstGeom prst="rect">
+                                            <a:avLst/>
+                                          </a:prstGeom>
+                                        </pic:spPr>
+                                      </pic:pic>
+                                    </a:graphicData>
+                                  </a:graphic>
+                                </wp:inline>
+                              </w:drawing>
+                            </w:r>
+                          </w:p>
+                        </w:txbxContent>
+                      </wps:txbx>
+                      <wps:bodyPr rot="0" vert="horz" wrap="square" lIns="91440" tIns="45720" rIns="91440" bIns="45720" anchor="t" anchorCtr="0">
+                        <a:noAutofit/>
+                      </wps:bodyPr>
+                    </wps:wsp>
+                  </a:graphicData>
+                </a:graphic>
+                <wp14:sizeRelH relativeFrom="margin">
+                  <wp14:pctWidth>0</wp14:pctWidth>
+                </wp14:sizeRelH>
+                <wp14:sizeRelV relativeFrom="margin">
+                  <wp14:pctHeight>0</wp14:pctHeight>
+                </wp14:sizeRelV>
+              </wp:anchor>
+            </w:drawing>
+          </mc:Choice>
+          <mc:Fallback>
+            <w:pict>
+              <v:shape id="_x0000_s1033" type="#_x0000_t202" style="position:absolute;left:0;text-align:left;margin-left:3.45pt;margin-top:8.3pt;width:359.25pt;height:273pt;z-index:251676672;visibility:visible;mso-wrap-style:square;mso-width-percent:0;mso-height-percent:0;mso-wrap-distance-left:9pt;mso-wrap-distance-top:0;mso-wrap-distance-right:9pt;mso-wrap-distance-bottom:0;mso-position-horizontal:absolute;mso-position-horizontal-relative:text;mso-position-vertical:absolute;mso-position-vertical-relative:text;mso-width-percent:0;mso-height-percent:0;mso-width-relative:margin;mso-height-relative:margin;v-text-anchor:top" o:gfxdata="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">
+                <v:textbox>
+                  <w:txbxContent>
+                    <w:p>
+                      <w:r>
+                        <w:rPr>
+                          <w:noProof/>
+                          <w:lang w:eastAsia="es-ES"/>
+                        </w:rPr>
+                        <w:drawing>
+                          <wp:inline distT="0" distB="0" distL="0" distR="0" wp14:anchorId="27521B7D" wp14:editId="13F55D95">
+                            <wp:extent cx="3686175" cy="3408816"/>
+                            <wp:effectExtent l="0" t="0" r="0" b="1270"/>
+                            <wp:docPr id="27" name="Imagen 27"/>
+                            <wp:cNvGraphicFramePr>
+                              <a:graphicFrameLocks xmlns:a="http://schemas.openxmlformats.org/drawingml/2006/main" noChangeAspect="1"/>
+                            </wp:cNvGraphicFramePr>
+                            <a:graphic xmlns:a="http://schemas.openxmlformats.org/drawingml/2006/main">
+                              <a:graphicData uri="http://schemas.openxmlformats.org/drawingml/2006/picture">
+                                <pic:pic xmlns:pic="http://schemas.openxmlformats.org/drawingml/2006/picture">
+                                  <pic:nvPicPr>
+                                    <pic:cNvPr id="0" name=""/>
+                                    <pic:cNvPicPr/>
+                                  </pic:nvPicPr>
+                                  <pic:blipFill>
+                                    <a:blip r:embed="rId21"/>
+                                    <a:stretch>
+                                      <a:fillRect/>
+                                    </a:stretch>
+                                  </pic:blipFill>
+                                  <pic:spPr>
+                                    <a:xfrm>
+                                      <a:off x="0" y="0"/>
+                                      <a:ext cx="3692140" cy="3414332"/>
+                                    </a:xfrm>
+                                    <a:prstGeom prst="rect">
+                                      <a:avLst/>
+                                    </a:prstGeom>
+                                  </pic:spPr>
+                                </pic:pic>
+                              </a:graphicData>
+                            </a:graphic>
+                          </wp:inline>
+                        </w:drawing>
+                      </w:r>
+                    </w:p>
+                  </w:txbxContent>
+                </v:textbox>
+              </v:shape>
+            </w:pict>
+          </mc:Fallback>
+        </mc:AlternateContent>
+      </w:r>
+    </w:p>
+    <w:p>
+      <w:pPr>
+        <w:jc w:val="both"/>
+        <w:rPr>
+          <w:i/>
+          <w:sz w:val="30"/>
+          <w:szCs w:val="30"/>
+        </w:rPr>
+      </w:pPr>
+    </w:p>
+    <w:p>
+      <w:pPr>
+        <w:jc w:val="both"/>
+        <w:rPr>
+          <w:i/>
+          <w:sz w:val="30"/>
+          <w:szCs w:val="30"/>
+        </w:rPr>
+      </w:pPr>
+    </w:p>
+    <w:p>
+      <w:pPr>
+        <w:jc w:val="both"/>
+        <w:rPr>
+          <w:i/>
+          <w:sz w:val="30"/>
+          <w:szCs w:val="30"/>
+        </w:rPr>
+      </w:pPr>
+    </w:p>
+    <w:p>
+      <w:pPr>
+        <w:jc w:val="both"/>
+        <w:rPr>
+          <w:i/>
+          <w:sz w:val="30"/>
+          <w:szCs w:val="30"/>
+        </w:rPr>
+      </w:pPr>
+    </w:p>
+    <w:p>
+      <w:pPr>
+        <w:jc w:val="both"/>
+        <w:rPr>
+          <w:i/>
+          <w:sz w:val="30"/>
+          <w:szCs w:val="30"/>
+        </w:rPr>
+      </w:pPr>
+    </w:p>
+    <w:p>
+      <w:pPr>
+        <w:jc w:val="both"/>
+        <w:rPr>
+          <w:i/>
+          <w:sz w:val="30"/>
+          <w:szCs w:val="30"/>
+        </w:rPr>
+      </w:pPr>
+    </w:p>
+    <w:p>
+      <w:pPr>
+        <w:jc w:val="both"/>
+        <w:rPr>
+          <w:i/>
+          <w:sz w:val="30"/>
+          <w:szCs w:val="30"/>
+        </w:rPr>
+      </w:pPr>
+    </w:p>
+    <w:p>
+      <w:pPr>
+        <w:jc w:val="both"/>
+        <w:rPr>
+          <w:i/>
+          <w:sz w:val="30"/>
+          <w:szCs w:val="30"/>
+        </w:rPr>
+      </w:pPr>
+    </w:p>
+    <w:p>
+      <w:pPr>
+        <w:jc w:val="both"/>
+        <w:rPr>
+          <w:i/>
+          <w:sz w:val="30"/>
+          <w:szCs w:val="30"/>
+        </w:rPr>
+      </w:pPr>
+    </w:p>
+    <w:p>
+      <w:pPr>
+        <w:jc w:val="both"/>
+        <w:rPr>
+          <w:i/>
+          <w:sz w:val="30"/>
+          <w:szCs w:val="30"/>
+        </w:rPr>
+      </w:pPr>
+    </w:p>
+    <w:p>
+      <w:pPr>
+        <w:jc w:val="both"/>
+        <w:rPr>
+          <w:i/>
+          <w:sz w:val="30"/>
+          <w:szCs w:val="30"/>
+        </w:rPr>
+      </w:pPr>
+    </w:p>
+    <w:p>
+      <w:pPr>
+        <w:jc w:val="both"/>
+        <w:rPr>
+          <w:i/>
+          <w:sz w:val="30"/>
+          <w:szCs w:val="30"/>
+        </w:rPr>
+      </w:pPr>
+      <w:r>
+        <w:rPr>
+          <w:i/>
+          <w:noProof/>
+          <w:sz w:val="30"/>
+          <w:szCs w:val="30"/>
+        </w:rPr>
+        <w:lastRenderedPageBreak/>
+        <mc:AlternateContent>
+          <mc:Choice Requires="wps">
+            <w:drawing>
+              <wp:anchor distT="0" distB="0" distL="114300" distR="114300" simplePos="0" relativeHeight="251678720" behindDoc="0" locked="0" layoutInCell="1" allowOverlap="1" wp14:anchorId="44801FB3" wp14:editId="024CF950">
+                <wp:simplePos x="0" y="0"/>
+                <wp:positionH relativeFrom="column">
+                  <wp:posOffset>-280035</wp:posOffset>
+                </wp:positionH>
+                <wp:positionV relativeFrom="paragraph">
+                  <wp:posOffset>153669</wp:posOffset>
+                </wp:positionV>
+                <wp:extent cx="6048375" cy="5362575"/>
+                <wp:effectExtent l="0" t="0" r="28575" b="28575"/>
+                <wp:wrapNone/>
+                <wp:docPr id="28" name="Cuadro de texto 2"/>
+                <wp:cNvGraphicFramePr>
+                  <a:graphicFrameLocks xmlns:a="http://schemas.openxmlformats.org/drawingml/2006/main"/>
+                </wp:cNvGraphicFramePr>
+                <a:graphic xmlns:a="http://schemas.openxmlformats.org/drawingml/2006/main">
+                  <a:graphicData uri="http://schemas.microsoft.com/office/word/2010/wordprocessingShape">
+                    <wps:wsp>
+                      <wps:cNvSpPr txBox="1">
+                        <a:spLocks noChangeArrowheads="1"/>
+                      </wps:cNvSpPr>
+                      <wps:spPr bwMode="auto">
+                        <a:xfrm>
+                          <a:off x="0" y="0"/>
+                          <a:ext cx="6048375" cy="5362575"/>
+                        </a:xfrm>
+                        <a:prstGeom prst="rect">
+                          <a:avLst/>
+                        </a:prstGeom>
+                        <a:solidFill>
+                          <a:srgbClr val="FFFFFF"/>
+                        </a:solidFill>
+                        <a:ln w="9525">
+                          <a:solidFill>
+                            <a:srgbClr val="000000"/>
+                          </a:solidFill>
+                          <a:miter lim="800000"/>
+                          <a:headEnd/>
+                          <a:tailEnd/>
+                        </a:ln>
+                      </wps:spPr>
+                      <wps:txbx>
+                        <w:txbxContent>
+                          <w:p>
+                            <w:r>
+                              <w:rPr>
+                                <w:noProof/>
+                                <w:lang w:eastAsia="es-ES"/>
+                              </w:rPr>
+                              <w:drawing>
+                                <wp:inline distT="0" distB="0" distL="0" distR="0" wp14:anchorId="25F14036" wp14:editId="267F4D4E">
+                                  <wp:extent cx="5612130" cy="5197475"/>
+                                  <wp:effectExtent l="0" t="0" r="7620" b="3175"/>
+                                  <wp:docPr id="30" name="Imagen 30"/>
+                                  <wp:cNvGraphicFramePr>
+                                    <a:graphicFrameLocks xmlns:a="http://schemas.openxmlformats.org/drawingml/2006/main" noChangeAspect="1"/>
+                                  </wp:cNvGraphicFramePr>
+                                  <a:graphic xmlns:a="http://schemas.openxmlformats.org/drawingml/2006/main">
+                                    <a:graphicData uri="http://schemas.openxmlformats.org/drawingml/2006/picture">
+                                      <pic:pic xmlns:pic="http://schemas.openxmlformats.org/drawingml/2006/picture">
+                                        <pic:nvPicPr>
+                                          <pic:cNvPr id="0" name=""/>
+                                          <pic:cNvPicPr/>
+                                        </pic:nvPicPr>
+                                        <pic:blipFill>
+                                          <a:blip r:embed="rId22"/>
+                                          <a:stretch>
+                                            <a:fillRect/>
+                                          </a:stretch>
+                                        </pic:blipFill>
+                                        <pic:spPr>
+                                          <a:xfrm>
+                                            <a:off x="0" y="0"/>
+                                            <a:ext cx="5612130" cy="5197475"/>
+                                          </a:xfrm>
+                                          <a:prstGeom prst="rect">
+                                            <a:avLst/>
+                                          </a:prstGeom>
+                                        </pic:spPr>
+                                      </pic:pic>
+                                    </a:graphicData>
+                                  </a:graphic>
+                                </wp:inline>
+                              </w:drawing>
+                            </w:r>
+                          </w:p>
+                        </w:txbxContent>
+                      </wps:txbx>
+                      <wps:bodyPr rot="0" vert="horz" wrap="square" lIns="91440" tIns="45720" rIns="91440" bIns="45720" anchor="t" anchorCtr="0">
+                        <a:noAutofit/>
+                      </wps:bodyPr>
+                    </wps:wsp>
+                  </a:graphicData>
+                </a:graphic>
+                <wp14:sizeRelH relativeFrom="margin">
+                  <wp14:pctWidth>0</wp14:pctWidth>
+                </wp14:sizeRelH>
+                <wp14:sizeRelV relativeFrom="margin">
+                  <wp14:pctHeight>0</wp14:pctHeight>
+                </wp14:sizeRelV>
+              </wp:anchor>
+            </w:drawing>
+          </mc:Choice>
+          <mc:Fallback>
+            <w:pict>
+              <v:shape id="_x0000_s1034" type="#_x0000_t202" style="position:absolute;left:0;text-align:left;margin-left:-22.05pt;margin-top:12.1pt;width:476.25pt;height:422.25pt;z-index:251678720;visibility:visible;mso-wrap-style:square;mso-width-percent:0;mso-height-percent:0;mso-wrap-distance-left:9pt;mso-wrap-distance-top:0;mso-wrap-distance-right:9pt;mso-wrap-distance-bottom:0;mso-position-horizontal:absolute;mso-position-horizontal-relative:text;mso-position-vertical:absolute;mso-position-vertical-relative:text;mso-width-percent:0;mso-height-percent:0;mso-width-relative:margin;mso-height-relative:margin;v-text-anchor:top" o:gfxdata="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">
+                <v:textbox>
+                  <w:txbxContent>
+                    <w:p>
+                      <w:r>
+                        <w:rPr>
+                          <w:noProof/>
+                          <w:lang w:eastAsia="es-ES"/>
+                        </w:rPr>
+                        <w:drawing>
+                          <wp:inline distT="0" distB="0" distL="0" distR="0" wp14:anchorId="25F14036" wp14:editId="267F4D4E">
+                            <wp:extent cx="5612130" cy="5197475"/>
+                            <wp:effectExtent l="0" t="0" r="7620" b="3175"/>
+                            <wp:docPr id="30" name="Imagen 30"/>
+                            <wp:cNvGraphicFramePr>
+                              <a:graphicFrameLocks xmlns:a="http://schemas.openxmlformats.org/drawingml/2006/main" noChangeAspect="1"/>
+                            </wp:cNvGraphicFramePr>
+                            <a:graphic xmlns:a="http://schemas.openxmlformats.org/drawingml/2006/main">
+                              <a:graphicData uri="http://schemas.openxmlformats.org/drawingml/2006/picture">
+                                <pic:pic xmlns:pic="http://schemas.openxmlformats.org/drawingml/2006/picture">
+                                  <pic:nvPicPr>
+                                    <pic:cNvPr id="0" name=""/>
+                                    <pic:cNvPicPr/>
+                                  </pic:nvPicPr>
+                                  <pic:blipFill>
+                                    <a:blip r:embed="rId22"/>
+                                    <a:stretch>
+                                      <a:fillRect/>
+                                    </a:stretch>
+                                  </pic:blipFill>
+                                  <pic:spPr>
+                                    <a:xfrm>
+                                      <a:off x="0" y="0"/>
+                                      <a:ext cx="5612130" cy="5197475"/>
+                                    </a:xfrm>
+                                    <a:prstGeom prst="rect">
+                                      <a:avLst/>
+                                    </a:prstGeom>
+                                  </pic:spPr>
+                                </pic:pic>
+                              </a:graphicData>
+                            </a:graphic>
+                          </wp:inline>
+                        </w:drawing>
+                      </w:r>
+                    </w:p>
+                  </w:txbxContent>
+                </v:textbox>
+              </v:shape>
+            </w:pict>
+          </mc:Fallback>
+        </mc:AlternateContent>
+      </w:r>
+    </w:p>
+    <w:p>
+      <w:pPr>
+        <w:jc w:val="both"/>
+        <w:rPr>
+          <w:i/>
+          <w:sz w:val="30"/>
+          <w:szCs w:val="30"/>
+        </w:rPr>
+      </w:pPr>
+    </w:p>
+    <w:p>
+      <w:pPr>
+        <w:jc w:val="both"/>
+        <w:rPr>
+          <w:i/>
+          <w:sz w:val="30"/>
+          <w:szCs w:val="30"/>
+        </w:rPr>
+      </w:pPr>
+      <w:r>
+        <w:rPr>
+          <w:i/>
+          <w:noProof/>
+          <w:sz w:val="30"/>
+          <w:szCs w:val="30"/>
+          <w:lang w:eastAsia="es-ES"/>
+        </w:rPr>
+        <mc:AlternateContent>
+          <mc:Choice Requires="wps">
+            <w:drawing>
+              <wp:anchor distT="0" distB="0" distL="114300" distR="114300" simplePos="0" relativeHeight="251679744" behindDoc="0" locked="0" layoutInCell="1" allowOverlap="1" wp14:anchorId="6DD748B4" wp14:editId="770D2543">
+                <wp:simplePos x="0" y="0"/>
+                <wp:positionH relativeFrom="column">
+                  <wp:posOffset>-280035</wp:posOffset>
+                </wp:positionH>
+                <wp:positionV relativeFrom="paragraph">
+                  <wp:posOffset>245745</wp:posOffset>
+                </wp:positionV>
+                <wp:extent cx="2971800" cy="485775"/>
+                <wp:effectExtent l="0" t="0" r="19050" b="28575"/>
+                <wp:wrapNone/>
+                <wp:docPr id="31" name="31 Cuadro de texto"/>
+                <wp:cNvGraphicFramePr/>
+                <a:graphic xmlns:a="http://schemas.openxmlformats.org/drawingml/2006/main">
+                  <a:graphicData uri="http://schemas.microsoft.com/office/word/2010/wordprocessingShape">
+                    <wps:wsp>
+                      <wps:cNvSpPr txBox="1"/>
+                      <wps:spPr>
+                        <a:xfrm>
+                          <a:off x="0" y="0"/>
+                          <a:ext cx="2971800" cy="485775"/>
+                        </a:xfrm>
+                        <a:prstGeom prst="rect">
+                          <a:avLst/>
+                        </a:prstGeom>
+                        <a:solidFill>
+                          <a:schemeClr val="lt1"/>
+                        </a:solidFill>
+                        <a:ln w="6350">
+                          <a:solidFill>
+                            <a:prstClr val="black"/>
+                          </a:solidFill>
+                        </a:ln>
+                        <a:effectLst/>
+                      </wps:spPr>
+                      <wps:style>
+                        <a:lnRef idx="0">
+                          <a:schemeClr val="accent1"/>
+                        </a:lnRef>
+                        <a:fillRef idx="0">
+                          <a:schemeClr val="accent1"/>
+                        </a:fillRef>
+                        <a:effectRef idx="0">
+                          <a:schemeClr val="accent1"/>
+                        </a:effectRef>
+                        <a:fontRef idx="minor">
+                          <a:schemeClr val="dk1"/>
+                        </a:fontRef>
+                      </wps:style>
+                      <wps:txbx>
+                        <w:txbxContent>
+                          <w:p>
+                            <w:pPr>
+                              <w:jc w:val="both"/>
+                              <w:rPr>
+                                <w:i/>
+                                <w:sz w:val="24"/>
+                                <w:szCs w:val="24"/>
+                              </w:rPr>
+                            </w:pPr>
+                            <w:r>
+                              <w:rPr>
+                                <w:i/>
+                                <w:sz w:val="24"/>
+                                <w:szCs w:val="24"/>
+                              </w:rPr>
+                              <w:t>La dirección es la que debe enviar a los usuarios que usted desee</w:t>
+                            </w:r>
+                          </w:p>
+                          <w:p>
+                            <w:pPr>
+                              <w:rPr>
+                                <w:sz w:val="24"/>
+                                <w:szCs w:val="24"/>
+                              </w:rPr>
+                            </w:pPr>
+                          </w:p>
+                        </w:txbxContent>
+                      </wps:txbx>
+                      <wps:bodyPr rot="0" spcFirstLastPara="0" vertOverflow="overflow" horzOverflow="overflow" vert="horz" wrap="square" lIns="91440" tIns="45720" rIns="91440" bIns="45720" numCol="1" spcCol="0" rtlCol="0" fromWordArt="0" anchor="t" anchorCtr="0" forceAA="0" compatLnSpc="1">
+                        <a:prstTxWarp prst="textNoShape">
+                          <a:avLst/>
+                        </a:prstTxWarp>
+                        <a:noAutofit/>
+                      </wps:bodyPr>
+                    </wps:wsp>
+                  </a:graphicData>
+                </a:graphic>
+              </wp:anchor>
+            </w:drawing>
+          </mc:Choice>
+          <mc:Fallback>
+            <w:pict>
+              <v:shape id="31 Cuadro de texto" o:spid="_x0000_s1035" type="#_x0000_t202" style="position:absolute;left:0;text-align:left;margin-left:-22.05pt;margin-top:19.35pt;width:234pt;height:38.25pt;z-index:251679744;visibility:visible;mso-wrap-style:square;mso-wrap-distance-left:9pt;mso-wrap-distance-top:0;mso-wrap-distance-right:9pt;mso-wrap-distance-bottom:0;mso-position-horizontal:absolute;mso-position-horizontal-relative:text;mso-position-vertical:absolute;mso-position-vertical-relative:text;v-text-anchor:top" o:gfxdata="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" fillcolor="white [3201]" strokeweight=".5pt">
+                <v:textbox>
+                  <w:txbxContent>
+                    <w:p>
+                      <w:pPr>
+                        <w:jc w:val="both"/>
+                        <w:rPr>
+                          <w:i/>
+                          <w:sz w:val="24"/>
+                          <w:szCs w:val="24"/>
+                        </w:rPr>
+                      </w:pPr>
+                      <w:r>
+                        <w:rPr>
+                          <w:i/>
+                          <w:sz w:val="24"/>
+                          <w:szCs w:val="24"/>
+                        </w:rPr>
+                        <w:t>La dirección es la que debe enviar a los usuarios que usted desee</w:t>
+                      </w:r>
+                    </w:p>
+                    <w:p>
+                      <w:pPr>
+                        <w:rPr>
+                          <w:sz w:val="24"/>
+                          <w:szCs w:val="24"/>
+                        </w:rPr>
+                      </w:pPr>
+                    </w:p>
+                  </w:txbxContent>
+                </v:textbox>
+              </v:shape>
+            </w:pict>
+          </mc:Fallback>
+        </mc:AlternateContent>
+      </w:r>
+    </w:p>
+    <w:p>
+      <w:pPr>
+        <w:jc w:val="both"/>
+        <w:rPr>
+          <w:i/>
+          <w:sz w:val="30"/>
+          <w:szCs w:val="30"/>
+        </w:rPr>
+      </w:pPr>
+    </w:p>
+    <w:p>
+      <w:pPr>
+        <w:jc w:val="both"/>
+        <w:rPr>
+          <w:i/>
+          <w:sz w:val="30"/>
+          <w:szCs w:val="30"/>
+        </w:rPr>
+      </w:pPr>
+    </w:p>
+    <w:p>
+      <w:pPr>
+        <w:jc w:val="both"/>
+        <w:rPr>
+          <w:i/>
+          <w:sz w:val="30"/>
+          <w:szCs w:val="30"/>
+        </w:rPr>
+      </w:pPr>
+    </w:p>
+    <w:p>
+      <w:pPr>
+        <w:jc w:val="both"/>
+        <w:rPr>
+          <w:i/>
+          <w:sz w:val="30"/>
+          <w:szCs w:val="30"/>
+        </w:rPr>
+      </w:pPr>
+    </w:p>
+    <w:p>
+      <w:pPr>
+        <w:jc w:val="both"/>
+        <w:rPr>
+          <w:i/>
+          <w:sz w:val="30"/>
+          <w:szCs w:val="30"/>
+        </w:rPr>
+      </w:pPr>
+    </w:p>
+    <w:p>
+      <w:pPr>
+        <w:jc w:val="both"/>
+        <w:rPr>
+          <w:i/>
+          <w:sz w:val="30"/>
+          <w:szCs w:val="30"/>
+        </w:rPr>
+      </w:pPr>
+    </w:p>
+    <w:p>
+      <w:pPr>
+        <w:jc w:val="both"/>
+        <w:rPr>
+          <w:i/>
+          <w:sz w:val="30"/>
+          <w:szCs w:val="30"/>
+        </w:rPr>
+      </w:pPr>
+      <w:r>
+        <w:rPr>
+          <w:i/>
+          <w:noProof/>
+          <w:sz w:val="30"/>
+          <w:szCs w:val="30"/>
+          <w:lang w:eastAsia="es-ES"/>
+        </w:rPr>
+        <mc:AlternateContent>
+          <mc:Choice Requires="wps">
+            <w:drawing>
+              <wp:anchor distT="0" distB="0" distL="114300" distR="114300" simplePos="0" relativeHeight="251681792" behindDoc="0" locked="0" layoutInCell="1" allowOverlap="1" wp14:anchorId="08447D82" wp14:editId="468F9A06">
+                <wp:simplePos x="0" y="0"/>
+                <wp:positionH relativeFrom="column">
+                  <wp:posOffset>-184785</wp:posOffset>
+                </wp:positionH>
+                <wp:positionV relativeFrom="paragraph">
+                  <wp:posOffset>323215</wp:posOffset>
+                </wp:positionV>
+                <wp:extent cx="2971800" cy="485775"/>
+                <wp:effectExtent l="0" t="0" r="19050" b="28575"/>
+                <wp:wrapNone/>
+                <wp:docPr id="32" name="32 Cuadro de texto"/>
+                <wp:cNvGraphicFramePr/>
+                <a:graphic xmlns:a="http://schemas.openxmlformats.org/drawingml/2006/main">
+                  <a:graphicData uri="http://schemas.microsoft.com/office/word/2010/wordprocessingShape">
+                    <wps:wsp>
+                      <wps:cNvSpPr txBox="1"/>
+                      <wps:spPr>
+                        <a:xfrm>
+                          <a:off x="0" y="0"/>
+                          <a:ext cx="2971800" cy="485775"/>
+                        </a:xfrm>
+                        <a:prstGeom prst="rect">
+                          <a:avLst/>
+                        </a:prstGeom>
+                        <a:solidFill>
+                          <a:schemeClr val="lt1"/>
+                        </a:solidFill>
+                        <a:ln w="6350">
+                          <a:solidFill>
+                            <a:prstClr val="black"/>
+                          </a:solidFill>
+                        </a:ln>
+                        <a:effectLst/>
+                      </wps:spPr>
+                      <wps:style>
+                        <a:lnRef idx="0">
+                          <a:schemeClr val="accent1"/>
+                        </a:lnRef>
+                        <a:fillRef idx="0">
+                          <a:schemeClr val="accent1"/>
+                        </a:fillRef>
+                        <a:effectRef idx="0">
+                          <a:schemeClr val="accent1"/>
+                        </a:effectRef>
+                        <a:fontRef idx="minor">
+                          <a:schemeClr val="dk1"/>
+                        </a:fontRef>
+                      </wps:style>
+                      <wps:txbx>
+                        <w:txbxContent>
+                          <w:p>
+                            <w:pPr>
+                              <w:jc w:val="both"/>
+                              <w:rPr>
+                                <w:i/>
+                                <w:sz w:val="24"/>
+                                <w:szCs w:val="24"/>
+                              </w:rPr>
+                            </w:pPr>
+                            <w:r>
+                              <w:rPr>
+                                <w:i/>
+                                <w:sz w:val="24"/>
+                                <w:szCs w:val="24"/>
+                              </w:rPr>
+                              <w:t xml:space="preserve">Esta parte se pega en la línea de comandos para conectar git con </w:t>
+                            </w:r>
+                            <w:proofErr w:type="spellStart"/>
+                            <w:r>
+                              <w:rPr>
+                                <w:i/>
+                                <w:sz w:val="24"/>
+                                <w:szCs w:val="24"/>
+                              </w:rPr>
+                              <w:t>github</w:t>
+                            </w:r>
+                            <w:proofErr w:type="spellEnd"/>
+                          </w:p>
+                          <w:p>
+                            <w:pPr>
+                              <w:rPr>
+                                <w:sz w:val="24"/>
+                                <w:szCs w:val="24"/>
+                              </w:rPr>
+                            </w:pPr>
+                          </w:p>
+                        </w:txbxContent>
+                      </wps:txbx>
+                      <wps:bodyPr rot="0" spcFirstLastPara="0" vertOverflow="overflow" horzOverflow="overflow" vert="horz" wrap="square" lIns="91440" tIns="45720" rIns="91440" bIns="45720" numCol="1" spcCol="0" rtlCol="0" fromWordArt="0" anchor="t" anchorCtr="0" forceAA="0" compatLnSpc="1">
+                        <a:prstTxWarp prst="textNoShape">
+                          <a:avLst/>
+                        </a:prstTxWarp>
+                        <a:noAutofit/>
+                      </wps:bodyPr>
+                    </wps:wsp>
+                  </a:graphicData>
+                </a:graphic>
+              </wp:anchor>
+            </w:drawing>
+          </mc:Choice>
+          <mc:Fallback>
+            <w:pict>
+              <v:shape id="32 Cuadro de texto" o:spid="_x0000_s1036" type="#_x0000_t202" style="position:absolute;left:0;text-align:left;margin-left:-14.55pt;margin-top:25.45pt;width:234pt;height:38.25pt;z-index:251681792;visibility:visible;mso-wrap-style:square;mso-wrap-distance-left:9pt;mso-wrap-distance-top:0;mso-wrap-distance-right:9pt;mso-wrap-distance-bottom:0;mso-position-horizontal:absolute;mso-position-horizontal-relative:text;mso-position-vertical:absolute;mso-position-vertical-relative:text;v-text-anchor:top" o:gfxdata="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" fillcolor="white [3201]" strokeweight=".5pt">
+                <v:textbox>
+                  <w:txbxContent>
+                    <w:p>
+                      <w:pPr>
+                        <w:jc w:val="both"/>
+                        <w:rPr>
+                          <w:i/>
+                          <w:sz w:val="24"/>
+                          <w:szCs w:val="24"/>
+                        </w:rPr>
+                      </w:pPr>
+                      <w:r>
+                        <w:rPr>
+                          <w:i/>
+                          <w:sz w:val="24"/>
+                          <w:szCs w:val="24"/>
+                        </w:rPr>
+                        <w:t xml:space="preserve">Esta parte se pega en la línea de comandos para conectar git con </w:t>
+                      </w:r>
+                      <w:proofErr w:type="spellStart"/>
+                      <w:r>
+                        <w:rPr>
+                          <w:i/>
+                          <w:sz w:val="24"/>
+                          <w:szCs w:val="24"/>
+                        </w:rPr>
+                        <w:t>github</w:t>
+                      </w:r>
+                      <w:proofErr w:type="spellEnd"/>
+                    </w:p>
+                    <w:p>
+                      <w:pPr>
+                        <w:rPr>
+                          <w:sz w:val="24"/>
+                          <w:szCs w:val="24"/>
+                        </w:rPr>
+                      </w:pPr>
+                    </w:p>
+                  </w:txbxContent>
+                </v:textbox>
+              </v:shape>
+            </w:pict>
+          </mc:Fallback>
+        </mc:AlternateContent>
+      </w:r>
+    </w:p>
+    <w:p>
+      <w:pPr>
+        <w:jc w:val="both"/>
+        <w:rPr>
+          <w:i/>
+          <w:sz w:val="30"/>
+          <w:szCs w:val="30"/>
+        </w:rPr>
+      </w:pPr>
+    </w:p>
+    <w:p>
+      <w:pPr>
+        <w:jc w:val="both"/>
+        <w:rPr>
+          <w:i/>
+          <w:sz w:val="30"/>
+          <w:szCs w:val="30"/>
+        </w:rPr>
+      </w:pPr>
+    </w:p>
+    <w:p>
+      <w:pPr>
+        <w:jc w:val="both"/>
+        <w:rPr>
+          <w:i/>
+          <w:sz w:val="30"/>
+          <w:szCs w:val="30"/>
+        </w:rPr>
+      </w:pPr>
+    </w:p>
+    <w:p>
+      <w:pPr>
+        <w:jc w:val="both"/>
+        <w:rPr>
+          <w:i/>
+          <w:sz w:val="30"/>
+          <w:szCs w:val="30"/>
+        </w:rPr>
+      </w:pPr>
+    </w:p>
+    <w:p>
+      <w:pPr>
+        <w:jc w:val="both"/>
+        <w:rPr>
+          <w:i/>
+          <w:sz w:val="30"/>
+          <w:szCs w:val="30"/>
+        </w:rPr>
+      </w:pPr>
+    </w:p>
+    <w:p>
+      <w:pPr>
+        <w:jc w:val="both"/>
+        <w:rPr>
+          <w:i/>
+          <w:sz w:val="30"/>
+          <w:szCs w:val="30"/>
+        </w:rPr>
+      </w:pPr>
+      <w:r>
+        <w:rPr>
+          <w:noProof/>
+          <w:lang w:eastAsia="es-ES"/>
+        </w:rPr>
+        <w:drawing>
+          <wp:inline distT="0" distB="0" distL="0" distR="0" wp14:anchorId="799F7C11" wp14:editId="3A9981C3">
+            <wp:extent cx="5400040" cy="2448287"/>
+            <wp:effectExtent l="0" t="0" r="0" b="9525"/>
+            <wp:docPr id="33" name="Imagen 33"/>
+            <wp:cNvGraphicFramePr>
+              <a:graphicFrameLocks xmlns:a="http://schemas.openxmlformats.org/drawingml/2006/main" noChangeAspect="1"/>
+            </wp:cNvGraphicFramePr>
+            <a:graphic xmlns:a="http://schemas.openxmlformats.org/drawingml/2006/main">
+              <a:graphicData uri="http://schemas.openxmlformats.org/drawingml/2006/picture">
+                <pic:pic xmlns:pic="http://schemas.openxmlformats.org/drawingml/2006/picture">
+                  <pic:nvPicPr>
+                    <pic:cNvPr id="0" name=""/>
+                    <pic:cNvPicPr/>
+                  </pic:nvPicPr>
+                  <pic:blipFill>
+                    <a:blip r:embed="rId23"/>
+                    <a:stretch>
+                      <a:fillRect/>
+                    </a:stretch>
+                  </pic:blipFill>
+                  <pic:spPr>
+                    <a:xfrm>
+                      <a:off x="0" y="0"/>
+                      <a:ext cx="5400040" cy="2448287"/>
+                    </a:xfrm>
+                    <a:prstGeom prst="rect">
+                      <a:avLst/>
+                    </a:prstGeom>
+                  </pic:spPr>
+                </pic:pic>
+              </a:graphicData>
+            </a:graphic>
+          </wp:inline>
+        </w:drawing>
+      </w:r>
+    </w:p>
+    <w:p>
+      <w:pPr>
+        <w:jc w:val="both"/>
+        <w:rPr>
+          <w:i/>
+          <w:sz w:val="30"/>
+          <w:szCs w:val="30"/>
+        </w:rPr>
+      </w:pPr>
+      <w:r>
+        <w:rPr>
+          <w:i/>
+          <w:sz w:val="30"/>
+          <w:szCs w:val="30"/>
+        </w:rPr>
+        <w:t>Para actualizar nuevamente utilizar el siguiente comando</w:t>
+      </w:r>
+      <w:bookmarkStart w:id="0" w:name="_GoBack"/>
+      <w:bookmarkEnd w:id="0"/>
     </w:p>
     <w:sectPr>
       <w:pgSz w:w="11906" w:h="16838"/>

</xml_diff>

<commit_message>
Se crean aplicacion y se migran modelos
</commit_message>
<xml_diff>
--- a/solemne2.docx
+++ b/solemne2.docx
@@ -313,7 +313,7 @@
                                     <pic:cNvPicPr/>
                                   </pic:nvPicPr>
                                   <pic:blipFill>
-                                    <a:blip r:embed="rId6"/>
+                                    <a:blip r:embed="rId7"/>
                                     <a:stretch>
                                       <a:fillRect/>
                                     </a:stretch>
@@ -618,7 +618,7 @@
                                           <pic:cNvPicPr/>
                                         </pic:nvPicPr>
                                         <pic:blipFill>
-                                          <a:blip r:embed="rId7"/>
+                                          <a:blip r:embed="rId8"/>
                                           <a:stretch>
                                             <a:fillRect/>
                                           </a:stretch>
@@ -683,7 +683,7 @@
                                     <pic:cNvPicPr/>
                                   </pic:nvPicPr>
                                   <pic:blipFill>
-                                    <a:blip r:embed="rId7"/>
+                                    <a:blip r:embed="rId9"/>
                                     <a:stretch>
                                       <a:fillRect/>
                                     </a:stretch>
@@ -841,7 +841,7 @@
                                           <pic:cNvPicPr/>
                                         </pic:nvPicPr>
                                         <pic:blipFill>
-                                          <a:blip r:embed="rId8"/>
+                                          <a:blip r:embed="rId10"/>
                                           <a:stretch>
                                             <a:fillRect/>
                                           </a:stretch>
@@ -906,7 +906,7 @@
                                     <pic:cNvPicPr/>
                                   </pic:nvPicPr>
                                   <pic:blipFill>
-                                    <a:blip r:embed="rId8"/>
+                                    <a:blip r:embed="rId11"/>
                                     <a:stretch>
                                       <a:fillRect/>
                                     </a:stretch>
@@ -1006,6 +1006,7 @@
       <w:r>
         <w:rPr>
           <w:noProof/>
+          <w:lang w:eastAsia="es-ES"/>
         </w:rPr>
         <mc:AlternateContent>
           <mc:Choice Requires="wps">
@@ -1075,7 +1076,7 @@
                                           <pic:cNvPicPr/>
                                         </pic:nvPicPr>
                                         <pic:blipFill>
-                                          <a:blip r:embed="rId9"/>
+                                          <a:blip r:embed="rId12"/>
                                           <a:stretch>
                                             <a:fillRect/>
                                           </a:stretch>
@@ -1140,7 +1141,7 @@
                                     <pic:cNvPicPr/>
                                   </pic:nvPicPr>
                                   <pic:blipFill>
-                                    <a:blip r:embed="rId9"/>
+                                    <a:blip r:embed="rId13"/>
                                     <a:stretch>
                                       <a:fillRect/>
                                     </a:stretch>
@@ -1234,6 +1235,7 @@
       <w:r>
         <w:rPr>
           <w:noProof/>
+          <w:lang w:eastAsia="es-ES"/>
         </w:rPr>
         <mc:AlternateContent>
           <mc:Choice Requires="wps">
@@ -1303,7 +1305,7 @@
                                           <pic:cNvPicPr/>
                                         </pic:nvPicPr>
                                         <pic:blipFill>
-                                          <a:blip r:embed="rId10"/>
+                                          <a:blip r:embed="rId14"/>
                                           <a:stretch>
                                             <a:fillRect/>
                                           </a:stretch>
@@ -1368,7 +1370,7 @@
                                     <pic:cNvPicPr/>
                                   </pic:nvPicPr>
                                   <pic:blipFill>
-                                    <a:blip r:embed="rId10"/>
+                                    <a:blip r:embed="rId15"/>
                                     <a:stretch>
                                       <a:fillRect/>
                                     </a:stretch>
@@ -1539,13 +1541,13 @@
               <wp:anchor distT="0" distB="0" distL="114300" distR="114300" simplePos="0" relativeHeight="251668480" behindDoc="0" locked="0" layoutInCell="1" allowOverlap="1" wp14:anchorId="6AF75A55" wp14:editId="2E516A83">
                 <wp:simplePos x="0" y="0"/>
                 <wp:positionH relativeFrom="column">
-                  <wp:posOffset>1824989</wp:posOffset>
+                  <wp:posOffset>1736217</wp:posOffset>
                 </wp:positionH>
                 <wp:positionV relativeFrom="paragraph">
-                  <wp:posOffset>226060</wp:posOffset>
+                  <wp:posOffset>224053</wp:posOffset>
                 </wp:positionV>
-                <wp:extent cx="2847975" cy="266700"/>
-                <wp:effectExtent l="0" t="76200" r="0" b="19050"/>
+                <wp:extent cx="2935757" cy="146304"/>
+                <wp:effectExtent l="0" t="76200" r="0" b="25400"/>
                 <wp:wrapNone/>
                 <wp:docPr id="10" name="10 Conector recto de flecha"/>
                 <wp:cNvGraphicFramePr/>
@@ -1556,7 +1558,7 @@
                       <wps:spPr>
                         <a:xfrm flipV="1">
                           <a:off x="0" y="0"/>
-                          <a:ext cx="2847975" cy="266700"/>
+                          <a:ext cx="2935757" cy="146304"/>
                         </a:xfrm>
                         <a:prstGeom prst="straightConnector1">
                           <a:avLst/>
@@ -1586,6 +1588,12 @@
                     </wps:wsp>
                   </a:graphicData>
                 </a:graphic>
+                <wp14:sizeRelH relativeFrom="margin">
+                  <wp14:pctWidth>0</wp14:pctWidth>
+                </wp14:sizeRelH>
+                <wp14:sizeRelV relativeFrom="margin">
+                  <wp14:pctHeight>0</wp14:pctHeight>
+                </wp14:sizeRelV>
               </wp:anchor>
             </w:drawing>
           </mc:Choice>
@@ -1595,7 +1603,7 @@
                 <v:path arrowok="t" fillok="f" o:connecttype="none"/>
                 <o:lock v:ext="edit" shapetype="t"/>
               </v:shapetype>
-              <v:shape id="10 Conector recto de flecha" o:spid="_x0000_s1026" type="#_x0000_t32" style="position:absolute;margin-left:143.7pt;margin-top:17.8pt;width:224.25pt;height:21pt;flip:y;z-index:251668480;visibility:visible;mso-wrap-style:square;mso-wrap-distance-left:9pt;mso-wrap-distance-top:0;mso-wrap-distance-right:9pt;mso-wrap-distance-bottom:0;mso-position-horizontal:absolute;mso-position-horizontal-relative:text;mso-position-vertical:absolute;mso-position-vertical-relative:text" o:gfxdata="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" strokecolor="red" strokeweight="1.25pt">
+              <v:shape id="10 Conector recto de flecha" o:spid="_x0000_s1026" type="#_x0000_t32" style="position:absolute;margin-left:136.7pt;margin-top:17.65pt;width:231.15pt;height:11.5pt;flip:y;z-index:251668480;visibility:visible;mso-wrap-style:square;mso-width-percent:0;mso-height-percent:0;mso-wrap-distance-left:9pt;mso-wrap-distance-top:0;mso-wrap-distance-right:9pt;mso-wrap-distance-bottom:0;mso-position-horizontal:absolute;mso-position-horizontal-relative:text;mso-position-vertical:absolute;mso-position-vertical-relative:text;mso-width-percent:0;mso-height-percent:0;mso-width-relative:margin;mso-height-relative:margin" o:gfxdata="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" strokecolor="red" strokeweight="1.25pt">
                 <v:stroke endarrow="open"/>
               </v:shape>
             </w:pict>
@@ -1615,14 +1623,7 @@
           <w:b/>
           <w:i/>
         </w:rPr>
-        <w:t>(</w:t>
-      </w:r>
-      <w:r>
-        <w:rPr>
-          <w:b/>
-          <w:i/>
-        </w:rPr>
-        <w:t>puede ser cualquier nombre)</w:t>
+        <w:t>(puede ser cualquier nombre)</w:t>
       </w:r>
     </w:p>
     <w:p>
@@ -1742,7 +1743,7 @@
                     <pic:cNvPicPr/>
                   </pic:nvPicPr>
                   <pic:blipFill>
-                    <a:blip r:embed="rId11"/>
+                    <a:blip r:embed="rId16"/>
                     <a:stretch>
                       <a:fillRect/>
                     </a:stretch>
@@ -1819,7 +1820,7 @@
                     <pic:cNvPicPr/>
                   </pic:nvPicPr>
                   <pic:blipFill>
-                    <a:blip r:embed="rId12"/>
+                    <a:blip r:embed="rId17"/>
                     <a:stretch>
                       <a:fillRect/>
                     </a:stretch>
@@ -1896,7 +1897,7 @@
                     <pic:cNvPicPr/>
                   </pic:nvPicPr>
                   <pic:blipFill>
-                    <a:blip r:embed="rId13"/>
+                    <a:blip r:embed="rId18"/>
                     <a:stretch>
                       <a:fillRect/>
                     </a:stretch>
@@ -1974,7 +1975,7 @@
                     <pic:cNvPicPr/>
                   </pic:nvPicPr>
                   <pic:blipFill>
-                    <a:blip r:embed="rId14"/>
+                    <a:blip r:embed="rId19"/>
                     <a:stretch>
                       <a:fillRect/>
                     </a:stretch>
@@ -2198,7 +2199,7 @@
                     <pic:cNvPicPr/>
                   </pic:nvPicPr>
                   <pic:blipFill>
-                    <a:blip r:embed="rId15"/>
+                    <a:blip r:embed="rId20"/>
                     <a:stretch>
                       <a:fillRect/>
                     </a:stretch>
@@ -2460,7 +2461,7 @@
                     <pic:cNvPicPr/>
                   </pic:nvPicPr>
                   <pic:blipFill>
-                    <a:blip r:embed="rId16"/>
+                    <a:blip r:embed="rId21"/>
                     <a:stretch>
                       <a:fillRect/>
                     </a:stretch>
@@ -2680,7 +2681,7 @@
                     <pic:cNvPicPr/>
                   </pic:nvPicPr>
                   <pic:blipFill>
-                    <a:blip r:embed="rId17"/>
+                    <a:blip r:embed="rId22"/>
                     <a:stretch>
                       <a:fillRect/>
                     </a:stretch>
@@ -2751,6 +2752,7 @@
           <w:noProof/>
           <w:sz w:val="30"/>
           <w:szCs w:val="30"/>
+          <w:lang w:eastAsia="es-ES"/>
         </w:rPr>
         <mc:AlternateContent>
           <mc:Choice Requires="wps">
@@ -2820,7 +2822,7 @@
                                           <pic:cNvPicPr/>
                                         </pic:nvPicPr>
                                         <pic:blipFill>
-                                          <a:blip r:embed="rId18"/>
+                                          <a:blip r:embed="rId23"/>
                                           <a:stretch>
                                             <a:fillRect/>
                                           </a:stretch>
@@ -2885,7 +2887,7 @@
                                     <pic:cNvPicPr/>
                                   </pic:nvPicPr>
                                   <pic:blipFill>
-                                    <a:blip r:embed="rId18"/>
+                                    <a:blip r:embed="rId24"/>
                                     <a:stretch>
                                       <a:fillRect/>
                                     </a:stretch>
@@ -3056,7 +3058,7 @@
                     <pic:cNvPicPr/>
                   </pic:nvPicPr>
                   <pic:blipFill>
-                    <a:blip r:embed="rId19"/>
+                    <a:blip r:embed="rId25"/>
                     <a:stretch>
                       <a:fillRect/>
                     </a:stretch>
@@ -3090,52 +3092,22 @@
     <w:p>
       <w:pPr>
         <w:jc w:val="both"/>
-        <w:rPr>
-          <w:i/>
-          <w:sz w:val="30"/>
-          <w:szCs w:val="30"/>
-        </w:rPr>
-      </w:pPr>
-      <w:r>
-        <w:rPr>
-          <w:i/>
-          <w:sz w:val="30"/>
-          <w:szCs w:val="30"/>
-        </w:rPr>
+      </w:pPr>
+      <w:r>
         <w:t>Paso 9</w:t>
       </w:r>
       <w:proofErr w:type="gramStart"/>
       <w:r>
-        <w:rPr>
-          <w:i/>
-          <w:sz w:val="30"/>
-          <w:szCs w:val="30"/>
-        </w:rPr>
         <w:t xml:space="preserve">: </w:t>
       </w:r>
       <w:r>
-        <w:rPr>
-          <w:i/>
-          <w:sz w:val="30"/>
-          <w:szCs w:val="30"/>
-        </w:rPr>
         <w:t xml:space="preserve"> Para</w:t>
       </w:r>
       <w:proofErr w:type="gramEnd"/>
       <w:r>
-        <w:rPr>
-          <w:i/>
-          <w:sz w:val="30"/>
-          <w:szCs w:val="30"/>
-        </w:rPr>
         <w:t xml:space="preserve"> finalizar se crea</w:t>
       </w:r>
       <w:r>
-        <w:rPr>
-          <w:i/>
-          <w:sz w:val="30"/>
-          <w:szCs w:val="30"/>
-        </w:rPr>
         <w:t xml:space="preserve"> un commit para control de versiones</w:t>
       </w:r>
     </w:p>
@@ -3278,7 +3250,7 @@
                     <pic:cNvPicPr/>
                   </pic:nvPicPr>
                   <pic:blipFill>
-                    <a:blip r:embed="rId20"/>
+                    <a:blip r:embed="rId26"/>
                     <a:stretch>
                       <a:fillRect/>
                     </a:stretch>
@@ -3391,6 +3363,7 @@
           <w:noProof/>
           <w:sz w:val="30"/>
           <w:szCs w:val="30"/>
+          <w:lang w:eastAsia="es-ES"/>
         </w:rPr>
         <mc:AlternateContent>
           <mc:Choice Requires="wps">
@@ -3460,7 +3433,7 @@
                                           <pic:cNvPicPr/>
                                         </pic:nvPicPr>
                                         <pic:blipFill>
-                                          <a:blip r:embed="rId21"/>
+                                          <a:blip r:embed="rId27"/>
                                           <a:stretch>
                                             <a:fillRect/>
                                           </a:stretch>
@@ -3525,7 +3498,7 @@
                                     <pic:cNvPicPr/>
                                   </pic:nvPicPr>
                                   <pic:blipFill>
-                                    <a:blip r:embed="rId21"/>
+                                    <a:blip r:embed="rId28"/>
                                     <a:stretch>
                                       <a:fillRect/>
                                     </a:stretch>
@@ -3679,6 +3652,7 @@
           <w:noProof/>
           <w:sz w:val="30"/>
           <w:szCs w:val="30"/>
+          <w:lang w:eastAsia="es-ES"/>
         </w:rPr>
         <w:lastRenderedPageBreak/>
         <mc:AlternateContent>
@@ -3687,13 +3661,13 @@
               <wp:anchor distT="0" distB="0" distL="114300" distR="114300" simplePos="0" relativeHeight="251678720" behindDoc="0" locked="0" layoutInCell="1" allowOverlap="1" wp14:anchorId="44801FB3" wp14:editId="024CF950">
                 <wp:simplePos x="0" y="0"/>
                 <wp:positionH relativeFrom="column">
-                  <wp:posOffset>-280035</wp:posOffset>
+                  <wp:posOffset>-282777</wp:posOffset>
                 </wp:positionH>
                 <wp:positionV relativeFrom="paragraph">
-                  <wp:posOffset>153669</wp:posOffset>
+                  <wp:posOffset>153594</wp:posOffset>
                 </wp:positionV>
-                <wp:extent cx="6048375" cy="5362575"/>
-                <wp:effectExtent l="0" t="0" r="28575" b="28575"/>
+                <wp:extent cx="4133088" cy="3964838"/>
+                <wp:effectExtent l="0" t="0" r="20320" b="17145"/>
                 <wp:wrapNone/>
                 <wp:docPr id="28" name="Cuadro de texto 2"/>
                 <wp:cNvGraphicFramePr>
@@ -3708,7 +3682,7 @@
                       <wps:spPr bwMode="auto">
                         <a:xfrm>
                           <a:off x="0" y="0"/>
-                          <a:ext cx="6048375" cy="5362575"/>
+                          <a:ext cx="4133088" cy="3964838"/>
                         </a:xfrm>
                         <a:prstGeom prst="rect">
                           <a:avLst/>
@@ -3734,9 +3708,9 @@
                                 <w:lang w:eastAsia="es-ES"/>
                               </w:rPr>
                               <w:drawing>
-                                <wp:inline distT="0" distB="0" distL="0" distR="0" wp14:anchorId="25F14036" wp14:editId="267F4D4E">
-                                  <wp:extent cx="5612130" cy="5197475"/>
-                                  <wp:effectExtent l="0" t="0" r="7620" b="3175"/>
+                                <wp:inline distT="0" distB="0" distL="0" distR="0" wp14:anchorId="1AA7E90E" wp14:editId="36A4905C">
+                                  <wp:extent cx="4233346" cy="3591763"/>
+                                  <wp:effectExtent l="0" t="0" r="0" b="8890"/>
                                   <wp:docPr id="30" name="Imagen 30"/>
                                   <wp:cNvGraphicFramePr>
                                     <a:graphicFrameLocks xmlns:a="http://schemas.openxmlformats.org/drawingml/2006/main" noChangeAspect="1"/>
@@ -3749,7 +3723,7 @@
                                           <pic:cNvPicPr/>
                                         </pic:nvPicPr>
                                         <pic:blipFill>
-                                          <a:blip r:embed="rId22"/>
+                                          <a:blip r:embed="rId29"/>
                                           <a:stretch>
                                             <a:fillRect/>
                                           </a:stretch>
@@ -3757,7 +3731,7 @@
                                         <pic:spPr>
                                           <a:xfrm>
                                             <a:off x="0" y="0"/>
-                                            <a:ext cx="5612130" cy="5197475"/>
+                                            <a:ext cx="4239152" cy="3596689"/>
                                           </a:xfrm>
                                           <a:prstGeom prst="rect">
                                             <a:avLst/>
@@ -3789,7 +3763,11 @@
           </mc:Choice>
           <mc:Fallback>
             <w:pict>
-              <v:shape id="_x0000_s1034" type="#_x0000_t202" style="position:absolute;left:0;text-align:left;margin-left:-22.05pt;margin-top:12.1pt;width:476.25pt;height:422.25pt;z-index:251678720;visibility:visible;mso-wrap-style:square;mso-width-percent:0;mso-height-percent:0;mso-wrap-distance-left:9pt;mso-wrap-distance-top:0;mso-wrap-distance-right:9pt;mso-wrap-distance-bottom:0;mso-position-horizontal:absolute;mso-position-horizontal-relative:text;mso-position-vertical:absolute;mso-position-vertical-relative:text;mso-width-percent:0;mso-height-percent:0;mso-width-relative:margin;mso-height-relative:margin;v-text-anchor:top" o:gfxdata="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">
+              <v:shapetype id="_x0000_t202" coordsize="21600,21600" o:spt="202" path="m,l,21600r21600,l21600,xe">
+                <v:stroke joinstyle="miter"/>
+                <v:path gradientshapeok="t" o:connecttype="rect"/>
+              </v:shapetype>
+              <v:shape id="_x0000_s1034" type="#_x0000_t202" style="position:absolute;left:0;text-align:left;margin-left:-22.25pt;margin-top:12.1pt;width:325.45pt;height:312.2pt;z-index:251678720;visibility:visible;mso-wrap-style:square;mso-width-percent:0;mso-height-percent:0;mso-wrap-distance-left:9pt;mso-wrap-distance-top:0;mso-wrap-distance-right:9pt;mso-wrap-distance-bottom:0;mso-position-horizontal:absolute;mso-position-horizontal-relative:text;mso-position-vertical:absolute;mso-position-vertical-relative:text;mso-width-percent:0;mso-height-percent:0;mso-width-relative:margin;mso-height-relative:margin;v-text-anchor:top" o:gfxdata="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">
                 <v:textbox>
                   <w:txbxContent>
                     <w:p>
@@ -3799,9 +3777,9 @@
                           <w:lang w:eastAsia="es-ES"/>
                         </w:rPr>
                         <w:drawing>
-                          <wp:inline distT="0" distB="0" distL="0" distR="0" wp14:anchorId="25F14036" wp14:editId="267F4D4E">
-                            <wp:extent cx="5612130" cy="5197475"/>
-                            <wp:effectExtent l="0" t="0" r="7620" b="3175"/>
+                          <wp:inline distT="0" distB="0" distL="0" distR="0" wp14:anchorId="1AA7E90E" wp14:editId="36A4905C">
+                            <wp:extent cx="4233346" cy="3591763"/>
+                            <wp:effectExtent l="0" t="0" r="0" b="8890"/>
                             <wp:docPr id="30" name="Imagen 30"/>
                             <wp:cNvGraphicFramePr>
                               <a:graphicFrameLocks xmlns:a="http://schemas.openxmlformats.org/drawingml/2006/main" noChangeAspect="1"/>
@@ -3814,7 +3792,7 @@
                                     <pic:cNvPicPr/>
                                   </pic:nvPicPr>
                                   <pic:blipFill>
-                                    <a:blip r:embed="rId22"/>
+                                    <a:blip r:embed="rId29"/>
                                     <a:stretch>
                                       <a:fillRect/>
                                     </a:stretch>
@@ -3822,7 +3800,7 @@
                                   <pic:spPr>
                                     <a:xfrm>
                                       <a:off x="0" y="0"/>
-                                      <a:ext cx="5612130" cy="5197475"/>
+                                      <a:ext cx="4239152" cy="3596689"/>
                                     </a:xfrm>
                                     <a:prstGeom prst="rect">
                                       <a:avLst/>
@@ -3852,16 +3830,6 @@
           <w:szCs w:val="30"/>
         </w:rPr>
       </w:pPr>
-    </w:p>
-    <w:p>
-      <w:pPr>
-        <w:jc w:val="both"/>
-        <w:rPr>
-          <w:i/>
-          <w:sz w:val="30"/>
-          <w:szCs w:val="30"/>
-        </w:rPr>
-      </w:pPr>
       <w:r>
         <w:rPr>
           <w:i/>
@@ -3873,13 +3841,13 @@
         <mc:AlternateContent>
           <mc:Choice Requires="wps">
             <w:drawing>
-              <wp:anchor distT="0" distB="0" distL="114300" distR="114300" simplePos="0" relativeHeight="251679744" behindDoc="0" locked="0" layoutInCell="1" allowOverlap="1" wp14:anchorId="6DD748B4" wp14:editId="770D2543">
+              <wp:anchor distT="0" distB="0" distL="114300" distR="114300" simplePos="0" relativeHeight="251679744" behindDoc="0" locked="0" layoutInCell="1" allowOverlap="1" wp14:anchorId="06C366D0" wp14:editId="114BF043">
                 <wp:simplePos x="0" y="0"/>
                 <wp:positionH relativeFrom="column">
-                  <wp:posOffset>-280035</wp:posOffset>
+                  <wp:posOffset>-506806</wp:posOffset>
                 </wp:positionH>
                 <wp:positionV relativeFrom="paragraph">
-                  <wp:posOffset>245745</wp:posOffset>
+                  <wp:posOffset>83922</wp:posOffset>
                 </wp:positionV>
                 <wp:extent cx="2971800" cy="485775"/>
                 <wp:effectExtent l="0" t="0" r="19050" b="28575"/>
@@ -3966,7 +3934,7 @@
           </mc:Choice>
           <mc:Fallback>
             <w:pict>
-              <v:shape id="31 Cuadro de texto" o:spid="_x0000_s1035" type="#_x0000_t202" style="position:absolute;left:0;text-align:left;margin-left:-22.05pt;margin-top:19.35pt;width:234pt;height:38.25pt;z-index:251679744;visibility:visible;mso-wrap-style:square;mso-wrap-distance-left:9pt;mso-wrap-distance-top:0;mso-wrap-distance-right:9pt;mso-wrap-distance-bottom:0;mso-position-horizontal:absolute;mso-position-horizontal-relative:text;mso-position-vertical:absolute;mso-position-vertical-relative:text;v-text-anchor:top" o:gfxdata="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" fillcolor="white [3201]" strokeweight=".5pt">
+              <v:shape id="31 Cuadro de texto" o:spid="_x0000_s1035" type="#_x0000_t202" style="position:absolute;left:0;text-align:left;margin-left:-39.9pt;margin-top:6.6pt;width:234pt;height:38.25pt;z-index:251679744;visibility:visible;mso-wrap-style:square;mso-wrap-distance-left:9pt;mso-wrap-distance-top:0;mso-wrap-distance-right:9pt;mso-wrap-distance-bottom:0;mso-position-horizontal:absolute;mso-position-horizontal-relative:text;mso-position-vertical:absolute;mso-position-vertical-relative:text;v-text-anchor:top" o:gfxdata="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" fillcolor="white [3201]" strokeweight=".5pt">
                 <v:textbox>
                   <w:txbxContent>
                     <w:p>
@@ -4052,26 +4020,6 @@
           <w:szCs w:val="30"/>
         </w:rPr>
       </w:pPr>
-    </w:p>
-    <w:p>
-      <w:pPr>
-        <w:jc w:val="both"/>
-        <w:rPr>
-          <w:i/>
-          <w:sz w:val="30"/>
-          <w:szCs w:val="30"/>
-        </w:rPr>
-      </w:pPr>
-    </w:p>
-    <w:p>
-      <w:pPr>
-        <w:jc w:val="both"/>
-        <w:rPr>
-          <w:i/>
-          <w:sz w:val="30"/>
-          <w:szCs w:val="30"/>
-        </w:rPr>
-      </w:pPr>
       <w:r>
         <w:rPr>
           <w:i/>
@@ -4083,13 +4031,13 @@
         <mc:AlternateContent>
           <mc:Choice Requires="wps">
             <w:drawing>
-              <wp:anchor distT="0" distB="0" distL="114300" distR="114300" simplePos="0" relativeHeight="251681792" behindDoc="0" locked="0" layoutInCell="1" allowOverlap="1" wp14:anchorId="08447D82" wp14:editId="468F9A06">
+              <wp:anchor distT="0" distB="0" distL="114300" distR="114300" simplePos="0" relativeHeight="251681792" behindDoc="0" locked="0" layoutInCell="1" allowOverlap="1" wp14:anchorId="23275325" wp14:editId="36AD6AA3">
                 <wp:simplePos x="0" y="0"/>
                 <wp:positionH relativeFrom="column">
-                  <wp:posOffset>-184785</wp:posOffset>
+                  <wp:posOffset>99695</wp:posOffset>
                 </wp:positionH>
                 <wp:positionV relativeFrom="paragraph">
-                  <wp:posOffset>323215</wp:posOffset>
+                  <wp:posOffset>20701</wp:posOffset>
                 </wp:positionV>
                 <wp:extent cx="2971800" cy="485775"/>
                 <wp:effectExtent l="0" t="0" r="19050" b="28575"/>
@@ -4186,7 +4134,7 @@
           </mc:Choice>
           <mc:Fallback>
             <w:pict>
-              <v:shape id="32 Cuadro de texto" o:spid="_x0000_s1036" type="#_x0000_t202" style="position:absolute;left:0;text-align:left;margin-left:-14.55pt;margin-top:25.45pt;width:234pt;height:38.25pt;z-index:251681792;visibility:visible;mso-wrap-style:square;mso-wrap-distance-left:9pt;mso-wrap-distance-top:0;mso-wrap-distance-right:9pt;mso-wrap-distance-bottom:0;mso-position-horizontal:absolute;mso-position-horizontal-relative:text;mso-position-vertical:absolute;mso-position-vertical-relative:text;v-text-anchor:top" o:gfxdata="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" fillcolor="white [3201]" strokeweight=".5pt">
+              <v:shape id="32 Cuadro de texto" o:spid="_x0000_s1036" type="#_x0000_t202" style="position:absolute;left:0;text-align:left;margin-left:7.85pt;margin-top:1.65pt;width:234pt;height:38.25pt;z-index:251681792;visibility:visible;mso-wrap-style:square;mso-wrap-distance-left:9pt;mso-wrap-distance-top:0;mso-wrap-distance-right:9pt;mso-wrap-distance-bottom:0;mso-position-horizontal:absolute;mso-position-horizontal-relative:text;mso-position-vertical:absolute;mso-position-vertical-relative:text;v-text-anchor:top" o:gfxdata="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" fillcolor="white [3201]" strokeweight=".5pt">
                 <v:textbox>
                   <w:txbxContent>
                     <w:p>
@@ -4292,6 +4240,36 @@
           <w:szCs w:val="30"/>
         </w:rPr>
       </w:pPr>
+    </w:p>
+    <w:p>
+      <w:pPr>
+        <w:jc w:val="both"/>
+        <w:rPr>
+          <w:i/>
+          <w:sz w:val="30"/>
+          <w:szCs w:val="30"/>
+        </w:rPr>
+      </w:pPr>
+    </w:p>
+    <w:p>
+      <w:pPr>
+        <w:jc w:val="both"/>
+        <w:rPr>
+          <w:i/>
+          <w:sz w:val="30"/>
+          <w:szCs w:val="30"/>
+        </w:rPr>
+      </w:pPr>
+    </w:p>
+    <w:p>
+      <w:pPr>
+        <w:jc w:val="both"/>
+        <w:rPr>
+          <w:i/>
+          <w:sz w:val="30"/>
+          <w:szCs w:val="30"/>
+        </w:rPr>
+      </w:pPr>
       <w:r>
         <w:rPr>
           <w:noProof/>
@@ -4313,7 +4291,7 @@
                     <pic:cNvPicPr/>
                   </pic:nvPicPr>
                   <pic:blipFill>
-                    <a:blip r:embed="rId23"/>
+                    <a:blip r:embed="rId30"/>
                     <a:stretch>
                       <a:fillRect/>
                     </a:stretch>
@@ -4343,13 +4321,2410 @@
           <w:szCs w:val="30"/>
         </w:rPr>
       </w:pPr>
-      <w:r>
-        <w:rPr>
-          <w:i/>
-          <w:sz w:val="30"/>
-          <w:szCs w:val="30"/>
-        </w:rPr>
-        <w:t>Para actualizar nuevamente utilizar el siguiente comando</w:t>
+    </w:p>
+    <w:p>
+      <w:pPr>
+        <w:jc w:val="both"/>
+        <w:rPr>
+          <w:i/>
+          <w:sz w:val="30"/>
+          <w:szCs w:val="30"/>
+        </w:rPr>
+      </w:pPr>
+      <w:r>
+        <w:rPr>
+          <w:i/>
+          <w:sz w:val="30"/>
+          <w:szCs w:val="30"/>
+        </w:rPr>
+        <w:lastRenderedPageBreak/>
+        <w:t>Pa</w:t>
+      </w:r>
+      <w:r>
+        <w:rPr>
+          <w:i/>
+          <w:sz w:val="30"/>
+          <w:szCs w:val="30"/>
+        </w:rPr>
+        <w:t>ra actualizar nuevamente</w:t>
+      </w:r>
+      <w:r>
+        <w:rPr>
+          <w:i/>
+          <w:sz w:val="30"/>
+          <w:szCs w:val="30"/>
+        </w:rPr>
+        <w:t>,</w:t>
+      </w:r>
+      <w:r>
+        <w:rPr>
+          <w:i/>
+          <w:sz w:val="30"/>
+          <w:szCs w:val="30"/>
+        </w:rPr>
+        <w:t xml:space="preserve"> utilizar el siguiente comando</w:t>
+      </w:r>
+      <w:r>
+        <w:rPr>
+          <w:i/>
+          <w:sz w:val="30"/>
+          <w:szCs w:val="30"/>
+        </w:rPr>
+        <w:t>.</w:t>
+      </w:r>
+    </w:p>
+    <w:p>
+      <w:pPr>
+        <w:jc w:val="both"/>
+        <w:rPr>
+          <w:i/>
+          <w:sz w:val="30"/>
+          <w:szCs w:val="30"/>
+        </w:rPr>
+      </w:pPr>
+      <w:r>
+        <w:rPr>
+          <w:i/>
+          <w:sz w:val="30"/>
+          <w:szCs w:val="30"/>
+        </w:rPr>
+        <w:t>Nota: Recuerde tener todo guardado</w:t>
+      </w:r>
+    </w:p>
+    <w:p>
+      <w:pPr>
+        <w:jc w:val="both"/>
+        <w:rPr>
+          <w:i/>
+          <w:sz w:val="30"/>
+          <w:szCs w:val="30"/>
+        </w:rPr>
+      </w:pPr>
+    </w:p>
+    <w:p>
+      <w:pPr>
+        <w:jc w:val="both"/>
+        <w:rPr>
+          <w:i/>
+          <w:sz w:val="30"/>
+          <w:szCs w:val="30"/>
+        </w:rPr>
+      </w:pPr>
+      <w:r>
+        <w:rPr>
+          <w:i/>
+          <w:sz w:val="30"/>
+          <w:szCs w:val="30"/>
+        </w:rPr>
+        <w:t xml:space="preserve">(prueba_2) PS C:\solemne_2&gt; git </w:t>
+      </w:r>
+      <w:proofErr w:type="spellStart"/>
+      <w:r>
+        <w:rPr>
+          <w:i/>
+          <w:sz w:val="30"/>
+          <w:szCs w:val="30"/>
+        </w:rPr>
+        <w:t>push</w:t>
+      </w:r>
+      <w:proofErr w:type="spellEnd"/>
+      <w:r>
+        <w:rPr>
+          <w:i/>
+          <w:sz w:val="30"/>
+          <w:szCs w:val="30"/>
+        </w:rPr>
+        <w:t xml:space="preserve"> -u </w:t>
+      </w:r>
+      <w:proofErr w:type="spellStart"/>
+      <w:r>
+        <w:rPr>
+          <w:i/>
+          <w:sz w:val="30"/>
+          <w:szCs w:val="30"/>
+        </w:rPr>
+        <w:t>origin</w:t>
+      </w:r>
+      <w:proofErr w:type="spellEnd"/>
+      <w:r>
+        <w:rPr>
+          <w:i/>
+          <w:sz w:val="30"/>
+          <w:szCs w:val="30"/>
+        </w:rPr>
+        <w:t xml:space="preserve"> </w:t>
+      </w:r>
+      <w:proofErr w:type="spellStart"/>
+      <w:r>
+        <w:rPr>
+          <w:i/>
+          <w:sz w:val="30"/>
+          <w:szCs w:val="30"/>
+        </w:rPr>
+        <w:t>main</w:t>
+      </w:r>
+      <w:proofErr w:type="spellEnd"/>
+    </w:p>
+    <w:p>
+      <w:pPr>
+        <w:jc w:val="both"/>
+        <w:rPr>
+          <w:i/>
+          <w:sz w:val="30"/>
+          <w:szCs w:val="30"/>
+        </w:rPr>
+      </w:pPr>
+      <w:r>
+        <w:rPr>
+          <w:i/>
+          <w:sz w:val="30"/>
+          <w:szCs w:val="30"/>
+        </w:rPr>
+        <w:t>En el GITHUB, se vera de la siguiente manera</w:t>
+      </w:r>
+    </w:p>
+    <w:p>
+      <w:pPr>
+        <w:jc w:val="both"/>
+        <w:rPr>
+          <w:i/>
+          <w:sz w:val="30"/>
+          <w:szCs w:val="30"/>
+        </w:rPr>
+      </w:pPr>
+      <w:r>
+        <w:rPr>
+          <w:i/>
+          <w:noProof/>
+          <w:sz w:val="30"/>
+          <w:szCs w:val="30"/>
+        </w:rPr>
+        <mc:AlternateContent>
+          <mc:Choice Requires="wps">
+            <w:drawing>
+              <wp:anchor distT="0" distB="0" distL="114300" distR="114300" simplePos="0" relativeHeight="251683840" behindDoc="0" locked="0" layoutInCell="1" allowOverlap="1" wp14:anchorId="21D35B80" wp14:editId="4469F5B2">
+                <wp:simplePos x="0" y="0"/>
+                <wp:positionH relativeFrom="column">
+                  <wp:posOffset>-384810</wp:posOffset>
+                </wp:positionH>
+                <wp:positionV relativeFrom="paragraph">
+                  <wp:posOffset>119380</wp:posOffset>
+                </wp:positionV>
+                <wp:extent cx="5648325" cy="2247900"/>
+                <wp:effectExtent l="0" t="0" r="28575" b="19050"/>
+                <wp:wrapNone/>
+                <wp:docPr id="11" name="Cuadro de texto 2"/>
+                <wp:cNvGraphicFramePr>
+                  <a:graphicFrameLocks xmlns:a="http://schemas.openxmlformats.org/drawingml/2006/main"/>
+                </wp:cNvGraphicFramePr>
+                <a:graphic xmlns:a="http://schemas.openxmlformats.org/drawingml/2006/main">
+                  <a:graphicData uri="http://schemas.microsoft.com/office/word/2010/wordprocessingShape">
+                    <wps:wsp>
+                      <wps:cNvSpPr txBox="1">
+                        <a:spLocks noChangeArrowheads="1"/>
+                      </wps:cNvSpPr>
+                      <wps:spPr bwMode="auto">
+                        <a:xfrm>
+                          <a:off x="0" y="0"/>
+                          <a:ext cx="5648325" cy="2247900"/>
+                        </a:xfrm>
+                        <a:prstGeom prst="rect">
+                          <a:avLst/>
+                        </a:prstGeom>
+                        <a:solidFill>
+                          <a:srgbClr val="FFFFFF"/>
+                        </a:solidFill>
+                        <a:ln w="9525">
+                          <a:solidFill>
+                            <a:srgbClr val="000000"/>
+                          </a:solidFill>
+                          <a:miter lim="800000"/>
+                          <a:headEnd/>
+                          <a:tailEnd/>
+                        </a:ln>
+                      </wps:spPr>
+                      <wps:txbx>
+                        <w:txbxContent>
+                          <w:p>
+                            <w:r>
+                              <w:rPr>
+                                <w:noProof/>
+                                <w:lang w:eastAsia="es-ES"/>
+                              </w:rPr>
+                              <w:drawing>
+                                <wp:inline distT="0" distB="0" distL="0" distR="0" wp14:anchorId="6237A5E3" wp14:editId="0BE3D59A">
+                                  <wp:extent cx="5456555" cy="2409701"/>
+                                  <wp:effectExtent l="0" t="0" r="0" b="0"/>
+                                  <wp:docPr id="29" name="Imagen 29"/>
+                                  <wp:cNvGraphicFramePr>
+                                    <a:graphicFrameLocks xmlns:a="http://schemas.openxmlformats.org/drawingml/2006/main" noChangeAspect="1"/>
+                                  </wp:cNvGraphicFramePr>
+                                  <a:graphic xmlns:a="http://schemas.openxmlformats.org/drawingml/2006/main">
+                                    <a:graphicData uri="http://schemas.openxmlformats.org/drawingml/2006/picture">
+                                      <pic:pic xmlns:pic="http://schemas.openxmlformats.org/drawingml/2006/picture">
+                                        <pic:nvPicPr>
+                                          <pic:cNvPr id="0" name=""/>
+                                          <pic:cNvPicPr/>
+                                        </pic:nvPicPr>
+                                        <pic:blipFill>
+                                          <a:blip r:embed="rId31"/>
+                                          <a:stretch>
+                                            <a:fillRect/>
+                                          </a:stretch>
+                                        </pic:blipFill>
+                                        <pic:spPr>
+                                          <a:xfrm>
+                                            <a:off x="0" y="0"/>
+                                            <a:ext cx="5456555" cy="2409701"/>
+                                          </a:xfrm>
+                                          <a:prstGeom prst="rect">
+                                            <a:avLst/>
+                                          </a:prstGeom>
+                                        </pic:spPr>
+                                      </pic:pic>
+                                    </a:graphicData>
+                                  </a:graphic>
+                                </wp:inline>
+                              </w:drawing>
+                            </w:r>
+                          </w:p>
+                        </w:txbxContent>
+                      </wps:txbx>
+                      <wps:bodyPr rot="0" vert="horz" wrap="square" lIns="91440" tIns="45720" rIns="91440" bIns="45720" anchor="t" anchorCtr="0">
+                        <a:noAutofit/>
+                      </wps:bodyPr>
+                    </wps:wsp>
+                  </a:graphicData>
+                </a:graphic>
+                <wp14:sizeRelH relativeFrom="margin">
+                  <wp14:pctWidth>0</wp14:pctWidth>
+                </wp14:sizeRelH>
+                <wp14:sizeRelV relativeFrom="margin">
+                  <wp14:pctHeight>0</wp14:pctHeight>
+                </wp14:sizeRelV>
+              </wp:anchor>
+            </w:drawing>
+          </mc:Choice>
+          <mc:Fallback>
+            <w:pict>
+              <v:shape id="_x0000_s1037" type="#_x0000_t202" style="position:absolute;left:0;text-align:left;margin-left:-30.3pt;margin-top:9.4pt;width:444.75pt;height:177pt;z-index:251683840;visibility:visible;mso-wrap-style:square;mso-width-percent:0;mso-height-percent:0;mso-wrap-distance-left:9pt;mso-wrap-distance-top:0;mso-wrap-distance-right:9pt;mso-wrap-distance-bottom:0;mso-position-horizontal:absolute;mso-position-horizontal-relative:text;mso-position-vertical:absolute;mso-position-vertical-relative:text;mso-width-percent:0;mso-height-percent:0;mso-width-relative:margin;mso-height-relative:margin;v-text-anchor:top" o:gfxdata="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">
+                <v:textbox>
+                  <w:txbxContent>
+                    <w:p>
+                      <w:r>
+                        <w:rPr>
+                          <w:noProof/>
+                          <w:lang w:eastAsia="es-ES"/>
+                        </w:rPr>
+                        <w:drawing>
+                          <wp:inline distT="0" distB="0" distL="0" distR="0" wp14:anchorId="6237A5E3" wp14:editId="0BE3D59A">
+                            <wp:extent cx="5456555" cy="2409701"/>
+                            <wp:effectExtent l="0" t="0" r="0" b="0"/>
+                            <wp:docPr id="29" name="Imagen 29"/>
+                            <wp:cNvGraphicFramePr>
+                              <a:graphicFrameLocks xmlns:a="http://schemas.openxmlformats.org/drawingml/2006/main" noChangeAspect="1"/>
+                            </wp:cNvGraphicFramePr>
+                            <a:graphic xmlns:a="http://schemas.openxmlformats.org/drawingml/2006/main">
+                              <a:graphicData uri="http://schemas.openxmlformats.org/drawingml/2006/picture">
+                                <pic:pic xmlns:pic="http://schemas.openxmlformats.org/drawingml/2006/picture">
+                                  <pic:nvPicPr>
+                                    <pic:cNvPr id="0" name=""/>
+                                    <pic:cNvPicPr/>
+                                  </pic:nvPicPr>
+                                  <pic:blipFill>
+                                    <a:blip r:embed="rId31"/>
+                                    <a:stretch>
+                                      <a:fillRect/>
+                                    </a:stretch>
+                                  </pic:blipFill>
+                                  <pic:spPr>
+                                    <a:xfrm>
+                                      <a:off x="0" y="0"/>
+                                      <a:ext cx="5456555" cy="2409701"/>
+                                    </a:xfrm>
+                                    <a:prstGeom prst="rect">
+                                      <a:avLst/>
+                                    </a:prstGeom>
+                                  </pic:spPr>
+                                </pic:pic>
+                              </a:graphicData>
+                            </a:graphic>
+                          </wp:inline>
+                        </w:drawing>
+                      </w:r>
+                    </w:p>
+                  </w:txbxContent>
+                </v:textbox>
+              </v:shape>
+            </w:pict>
+          </mc:Fallback>
+        </mc:AlternateContent>
+      </w:r>
+    </w:p>
+    <w:p>
+      <w:pPr>
+        <w:jc w:val="both"/>
+        <w:rPr>
+          <w:i/>
+          <w:sz w:val="30"/>
+          <w:szCs w:val="30"/>
+        </w:rPr>
+      </w:pPr>
+    </w:p>
+    <w:p>
+      <w:pPr>
+        <w:jc w:val="both"/>
+        <w:rPr>
+          <w:i/>
+          <w:sz w:val="30"/>
+          <w:szCs w:val="30"/>
+        </w:rPr>
+      </w:pPr>
+    </w:p>
+    <w:p>
+      <w:pPr>
+        <w:jc w:val="both"/>
+        <w:rPr>
+          <w:i/>
+          <w:sz w:val="30"/>
+          <w:szCs w:val="30"/>
+        </w:rPr>
+      </w:pPr>
+    </w:p>
+    <w:p>
+      <w:pPr>
+        <w:jc w:val="both"/>
+        <w:rPr>
+          <w:i/>
+          <w:sz w:val="30"/>
+          <w:szCs w:val="30"/>
+        </w:rPr>
+      </w:pPr>
+    </w:p>
+    <w:p>
+      <w:pPr>
+        <w:jc w:val="both"/>
+        <w:rPr>
+          <w:i/>
+          <w:sz w:val="30"/>
+          <w:szCs w:val="30"/>
+        </w:rPr>
+      </w:pPr>
+    </w:p>
+    <w:p>
+      <w:pPr>
+        <w:jc w:val="both"/>
+        <w:rPr>
+          <w:i/>
+          <w:sz w:val="30"/>
+          <w:szCs w:val="30"/>
+        </w:rPr>
+      </w:pPr>
+    </w:p>
+    <w:p>
+      <w:pPr>
+        <w:jc w:val="both"/>
+        <w:rPr>
+          <w:i/>
+          <w:sz w:val="30"/>
+          <w:szCs w:val="30"/>
+        </w:rPr>
+      </w:pPr>
+    </w:p>
+    <w:p>
+      <w:pPr>
+        <w:jc w:val="both"/>
+        <w:rPr>
+          <w:i/>
+          <w:sz w:val="30"/>
+          <w:szCs w:val="30"/>
+        </w:rPr>
+      </w:pPr>
+    </w:p>
+    <w:p>
+      <w:pPr>
+        <w:jc w:val="both"/>
+        <w:rPr>
+          <w:i/>
+          <w:sz w:val="30"/>
+          <w:szCs w:val="30"/>
+        </w:rPr>
+      </w:pPr>
+    </w:p>
+    <w:p>
+      <w:pPr>
+        <w:jc w:val="both"/>
+        <w:rPr>
+          <w:i/>
+          <w:sz w:val="30"/>
+          <w:szCs w:val="30"/>
+        </w:rPr>
+      </w:pPr>
+    </w:p>
+    <w:p>
+      <w:pPr>
+        <w:jc w:val="both"/>
+        <w:rPr>
+          <w:i/>
+          <w:sz w:val="30"/>
+          <w:szCs w:val="30"/>
+        </w:rPr>
+      </w:pPr>
+    </w:p>
+    <w:p>
+      <w:pPr>
+        <w:jc w:val="both"/>
+        <w:rPr>
+          <w:i/>
+          <w:sz w:val="30"/>
+          <w:szCs w:val="30"/>
+        </w:rPr>
+      </w:pPr>
+    </w:p>
+    <w:p>
+      <w:pPr>
+        <w:jc w:val="both"/>
+        <w:rPr>
+          <w:i/>
+          <w:sz w:val="30"/>
+          <w:szCs w:val="30"/>
+        </w:rPr>
+      </w:pPr>
+    </w:p>
+    <w:p>
+      <w:pPr>
+        <w:jc w:val="both"/>
+        <w:rPr>
+          <w:i/>
+          <w:sz w:val="30"/>
+          <w:szCs w:val="30"/>
+        </w:rPr>
+      </w:pPr>
+    </w:p>
+    <w:p>
+      <w:pPr>
+        <w:jc w:val="both"/>
+        <w:rPr>
+          <w:i/>
+          <w:sz w:val="30"/>
+          <w:szCs w:val="30"/>
+        </w:rPr>
+      </w:pPr>
+    </w:p>
+    <w:p>
+      <w:pPr>
+        <w:jc w:val="both"/>
+        <w:rPr>
+          <w:i/>
+          <w:sz w:val="30"/>
+          <w:szCs w:val="30"/>
+        </w:rPr>
+      </w:pPr>
+    </w:p>
+    <w:p>
+      <w:pPr>
+        <w:jc w:val="both"/>
+        <w:rPr>
+          <w:i/>
+          <w:sz w:val="30"/>
+          <w:szCs w:val="30"/>
+        </w:rPr>
+      </w:pPr>
+      <w:r>
+        <w:rPr>
+          <w:i/>
+          <w:sz w:val="30"/>
+          <w:szCs w:val="30"/>
+        </w:rPr>
+        <w:lastRenderedPageBreak/>
+        <w:t>CREACION DE APLICACIÓN PARA PROYECTO CLAVISTE_V</w:t>
+      </w:r>
+    </w:p>
+    <w:p>
+      <w:pPr>
+        <w:jc w:val="both"/>
+        <w:rPr>
+          <w:i/>
+          <w:sz w:val="30"/>
+          <w:szCs w:val="30"/>
+        </w:rPr>
+      </w:pPr>
+      <w:r>
+        <w:rPr>
+          <w:i/>
+          <w:sz w:val="30"/>
+          <w:szCs w:val="30"/>
+        </w:rPr>
+        <w:t>Para este proyecto se creara una aplicación para tipo de planes e ingreso de clientes.</w:t>
+      </w:r>
+    </w:p>
+    <w:p>
+      <w:pPr>
+        <w:jc w:val="both"/>
+        <w:rPr>
+          <w:i/>
+          <w:sz w:val="30"/>
+          <w:szCs w:val="30"/>
+        </w:rPr>
+      </w:pPr>
+      <w:r>
+        <w:t>Paso 1: creación de la APP</w:t>
+      </w:r>
+    </w:p>
+    <w:p>
+      <w:pPr>
+        <w:jc w:val="both"/>
+        <w:rPr>
+          <w:i/>
+          <w:sz w:val="30"/>
+          <w:szCs w:val="30"/>
+        </w:rPr>
+      </w:pPr>
+      <w:r>
+        <w:rPr>
+          <w:i/>
+          <w:noProof/>
+          <w:sz w:val="30"/>
+          <w:szCs w:val="30"/>
+        </w:rPr>
+        <mc:AlternateContent>
+          <mc:Choice Requires="wps">
+            <w:drawing>
+              <wp:anchor distT="0" distB="0" distL="114300" distR="114300" simplePos="0" relativeHeight="251685888" behindDoc="0" locked="0" layoutInCell="1" allowOverlap="1" wp14:anchorId="381D2076" wp14:editId="50732DCD">
+                <wp:simplePos x="0" y="0"/>
+                <wp:positionH relativeFrom="column">
+                  <wp:posOffset>-19431</wp:posOffset>
+                </wp:positionH>
+                <wp:positionV relativeFrom="paragraph">
+                  <wp:posOffset>617804</wp:posOffset>
+                </wp:positionV>
+                <wp:extent cx="4527550" cy="1989735"/>
+                <wp:effectExtent l="0" t="0" r="25400" b="10795"/>
+                <wp:wrapNone/>
+                <wp:docPr id="34" name="Cuadro de texto 2"/>
+                <wp:cNvGraphicFramePr>
+                  <a:graphicFrameLocks xmlns:a="http://schemas.openxmlformats.org/drawingml/2006/main"/>
+                </wp:cNvGraphicFramePr>
+                <a:graphic xmlns:a="http://schemas.openxmlformats.org/drawingml/2006/main">
+                  <a:graphicData uri="http://schemas.microsoft.com/office/word/2010/wordprocessingShape">
+                    <wps:wsp>
+                      <wps:cNvSpPr txBox="1">
+                        <a:spLocks noChangeArrowheads="1"/>
+                      </wps:cNvSpPr>
+                      <wps:spPr bwMode="auto">
+                        <a:xfrm>
+                          <a:off x="0" y="0"/>
+                          <a:ext cx="4527550" cy="1989735"/>
+                        </a:xfrm>
+                        <a:prstGeom prst="rect">
+                          <a:avLst/>
+                        </a:prstGeom>
+                        <a:solidFill>
+                          <a:srgbClr val="FFFFFF"/>
+                        </a:solidFill>
+                        <a:ln w="9525">
+                          <a:solidFill>
+                            <a:srgbClr val="000000"/>
+                          </a:solidFill>
+                          <a:miter lim="800000"/>
+                          <a:headEnd/>
+                          <a:tailEnd/>
+                        </a:ln>
+                      </wps:spPr>
+                      <wps:txbx>
+                        <w:txbxContent>
+                          <w:p>
+                            <w:r>
+                              <w:rPr>
+                                <w:noProof/>
+                                <w:lang w:eastAsia="es-ES"/>
+                              </w:rPr>
+                              <w:drawing>
+                                <wp:inline distT="0" distB="0" distL="0" distR="0" wp14:anchorId="0B17FCF2" wp14:editId="324F9693">
+                                  <wp:extent cx="4394342" cy="1755648"/>
+                                  <wp:effectExtent l="0" t="0" r="6350" b="0"/>
+                                  <wp:docPr id="35" name="Imagen 35"/>
+                                  <wp:cNvGraphicFramePr>
+                                    <a:graphicFrameLocks xmlns:a="http://schemas.openxmlformats.org/drawingml/2006/main" noChangeAspect="1"/>
+                                  </wp:cNvGraphicFramePr>
+                                  <a:graphic xmlns:a="http://schemas.openxmlformats.org/drawingml/2006/main">
+                                    <a:graphicData uri="http://schemas.openxmlformats.org/drawingml/2006/picture">
+                                      <pic:pic xmlns:pic="http://schemas.openxmlformats.org/drawingml/2006/picture">
+                                        <pic:nvPicPr>
+                                          <pic:cNvPr id="0" name=""/>
+                                          <pic:cNvPicPr/>
+                                        </pic:nvPicPr>
+                                        <pic:blipFill>
+                                          <a:blip r:embed="rId32"/>
+                                          <a:stretch>
+                                            <a:fillRect/>
+                                          </a:stretch>
+                                        </pic:blipFill>
+                                        <pic:spPr>
+                                          <a:xfrm>
+                                            <a:off x="0" y="0"/>
+                                            <a:ext cx="4408837" cy="1761439"/>
+                                          </a:xfrm>
+                                          <a:prstGeom prst="rect">
+                                            <a:avLst/>
+                                          </a:prstGeom>
+                                        </pic:spPr>
+                                      </pic:pic>
+                                    </a:graphicData>
+                                  </a:graphic>
+                                </wp:inline>
+                              </w:drawing>
+                            </w:r>
+                          </w:p>
+                        </w:txbxContent>
+                      </wps:txbx>
+                      <wps:bodyPr rot="0" vert="horz" wrap="square" lIns="91440" tIns="45720" rIns="91440" bIns="45720" anchor="t" anchorCtr="0">
+                        <a:noAutofit/>
+                      </wps:bodyPr>
+                    </wps:wsp>
+                  </a:graphicData>
+                </a:graphic>
+                <wp14:sizeRelH relativeFrom="margin">
+                  <wp14:pctWidth>0</wp14:pctWidth>
+                </wp14:sizeRelH>
+                <wp14:sizeRelV relativeFrom="margin">
+                  <wp14:pctHeight>0</wp14:pctHeight>
+                </wp14:sizeRelV>
+              </wp:anchor>
+            </w:drawing>
+          </mc:Choice>
+          <mc:Fallback>
+            <w:pict>
+              <v:shape id="_x0000_s1038" type="#_x0000_t202" style="position:absolute;left:0;text-align:left;margin-left:-1.55pt;margin-top:48.65pt;width:356.5pt;height:156.65pt;z-index:251685888;visibility:visible;mso-wrap-style:square;mso-width-percent:0;mso-height-percent:0;mso-wrap-distance-left:9pt;mso-wrap-distance-top:0;mso-wrap-distance-right:9pt;mso-wrap-distance-bottom:0;mso-position-horizontal:absolute;mso-position-horizontal-relative:text;mso-position-vertical:absolute;mso-position-vertical-relative:text;mso-width-percent:0;mso-height-percent:0;mso-width-relative:margin;mso-height-relative:margin;v-text-anchor:top" o:gfxdata="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">
+                <v:textbox>
+                  <w:txbxContent>
+                    <w:p>
+                      <w:r>
+                        <w:rPr>
+                          <w:noProof/>
+                          <w:lang w:eastAsia="es-ES"/>
+                        </w:rPr>
+                        <w:drawing>
+                          <wp:inline distT="0" distB="0" distL="0" distR="0" wp14:anchorId="0B17FCF2" wp14:editId="324F9693">
+                            <wp:extent cx="4394342" cy="1755648"/>
+                            <wp:effectExtent l="0" t="0" r="6350" b="0"/>
+                            <wp:docPr id="35" name="Imagen 35"/>
+                            <wp:cNvGraphicFramePr>
+                              <a:graphicFrameLocks xmlns:a="http://schemas.openxmlformats.org/drawingml/2006/main" noChangeAspect="1"/>
+                            </wp:cNvGraphicFramePr>
+                            <a:graphic xmlns:a="http://schemas.openxmlformats.org/drawingml/2006/main">
+                              <a:graphicData uri="http://schemas.openxmlformats.org/drawingml/2006/picture">
+                                <pic:pic xmlns:pic="http://schemas.openxmlformats.org/drawingml/2006/picture">
+                                  <pic:nvPicPr>
+                                    <pic:cNvPr id="0" name=""/>
+                                    <pic:cNvPicPr/>
+                                  </pic:nvPicPr>
+                                  <pic:blipFill>
+                                    <a:blip r:embed="rId32"/>
+                                    <a:stretch>
+                                      <a:fillRect/>
+                                    </a:stretch>
+                                  </pic:blipFill>
+                                  <pic:spPr>
+                                    <a:xfrm>
+                                      <a:off x="0" y="0"/>
+                                      <a:ext cx="4408837" cy="1761439"/>
+                                    </a:xfrm>
+                                    <a:prstGeom prst="rect">
+                                      <a:avLst/>
+                                    </a:prstGeom>
+                                  </pic:spPr>
+                                </pic:pic>
+                              </a:graphicData>
+                            </a:graphic>
+                          </wp:inline>
+                        </w:drawing>
+                      </w:r>
+                    </w:p>
+                  </w:txbxContent>
+                </v:textbox>
+              </v:shape>
+            </w:pict>
+          </mc:Fallback>
+        </mc:AlternateContent>
+      </w:r>
+      <w:r>
+        <w:rPr>
+          <w:i/>
+          <w:sz w:val="30"/>
+          <w:szCs w:val="30"/>
+        </w:rPr>
+        <w:t xml:space="preserve">(prueba_2) PS C:\solemne_2\claviste_v&gt; python manage.py </w:t>
+      </w:r>
+      <w:proofErr w:type="spellStart"/>
+      <w:r>
+        <w:rPr>
+          <w:i/>
+          <w:sz w:val="30"/>
+          <w:szCs w:val="30"/>
+        </w:rPr>
+        <w:t>startapp</w:t>
+      </w:r>
+      <w:proofErr w:type="spellEnd"/>
+      <w:r>
+        <w:rPr>
+          <w:i/>
+          <w:sz w:val="30"/>
+          <w:szCs w:val="30"/>
+        </w:rPr>
+        <w:t xml:space="preserve"> mantenedor</w:t>
+      </w:r>
+    </w:p>
+    <w:p>
+      <w:pPr>
+        <w:jc w:val="both"/>
+        <w:rPr>
+          <w:i/>
+          <w:sz w:val="30"/>
+          <w:szCs w:val="30"/>
+        </w:rPr>
+      </w:pPr>
+    </w:p>
+    <w:p>
+      <w:pPr>
+        <w:jc w:val="both"/>
+        <w:rPr>
+          <w:i/>
+          <w:sz w:val="30"/>
+          <w:szCs w:val="30"/>
+        </w:rPr>
+      </w:pPr>
+    </w:p>
+    <w:p>
+      <w:pPr>
+        <w:jc w:val="both"/>
+        <w:rPr>
+          <w:i/>
+          <w:sz w:val="30"/>
+          <w:szCs w:val="30"/>
+        </w:rPr>
+      </w:pPr>
+    </w:p>
+    <w:p>
+      <w:pPr>
+        <w:jc w:val="both"/>
+        <w:rPr>
+          <w:i/>
+          <w:sz w:val="30"/>
+          <w:szCs w:val="30"/>
+        </w:rPr>
+      </w:pPr>
+    </w:p>
+    <w:p>
+      <w:pPr>
+        <w:jc w:val="both"/>
+        <w:rPr>
+          <w:i/>
+          <w:sz w:val="30"/>
+          <w:szCs w:val="30"/>
+        </w:rPr>
+      </w:pPr>
+    </w:p>
+    <w:p>
+      <w:pPr>
+        <w:jc w:val="both"/>
+        <w:rPr>
+          <w:i/>
+          <w:sz w:val="30"/>
+          <w:szCs w:val="30"/>
+        </w:rPr>
+      </w:pPr>
+    </w:p>
+    <w:p>
+      <w:pPr>
+        <w:jc w:val="both"/>
+        <w:rPr>
+          <w:u w:val="single"/>
+        </w:rPr>
+      </w:pPr>
+      <w:r>
+        <w:t xml:space="preserve">Paso </w:t>
+      </w:r>
+      <w:r>
+        <w:t>2</w:t>
+      </w:r>
+      <w:r>
+        <w:t xml:space="preserve">: creación de </w:t>
+      </w:r>
+      <w:r>
+        <w:t xml:space="preserve">los modelos, los cuales migraran a la base de datos. </w:t>
+      </w:r>
+      <w:proofErr w:type="spellStart"/>
+      <w:r>
+        <w:t>Click</w:t>
+      </w:r>
+      <w:proofErr w:type="spellEnd"/>
+      <w:r>
+        <w:t xml:space="preserve"> en models.py</w:t>
+      </w:r>
+    </w:p>
+    <w:p>
+      <w:pPr>
+        <w:jc w:val="both"/>
+        <w:rPr>
+          <w:i/>
+          <w:sz w:val="30"/>
+          <w:szCs w:val="30"/>
+        </w:rPr>
+      </w:pPr>
+      <w:r>
+        <w:rPr>
+          <w:noProof/>
+          <w:lang w:eastAsia="es-ES"/>
+        </w:rPr>
+        <w:drawing>
+          <wp:inline distT="0" distB="0" distL="0" distR="0" wp14:anchorId="34DAEAF2" wp14:editId="166FFB9C">
+            <wp:extent cx="5400040" cy="3387398"/>
+            <wp:effectExtent l="0" t="0" r="0" b="3810"/>
+            <wp:docPr id="36" name="Imagen 36"/>
+            <wp:cNvGraphicFramePr>
+              <a:graphicFrameLocks xmlns:a="http://schemas.openxmlformats.org/drawingml/2006/main" noChangeAspect="1"/>
+            </wp:cNvGraphicFramePr>
+            <a:graphic xmlns:a="http://schemas.openxmlformats.org/drawingml/2006/main">
+              <a:graphicData uri="http://schemas.openxmlformats.org/drawingml/2006/picture">
+                <pic:pic xmlns:pic="http://schemas.openxmlformats.org/drawingml/2006/picture">
+                  <pic:nvPicPr>
+                    <pic:cNvPr id="0" name=""/>
+                    <pic:cNvPicPr/>
+                  </pic:nvPicPr>
+                  <pic:blipFill>
+                    <a:blip r:embed="rId33"/>
+                    <a:stretch>
+                      <a:fillRect/>
+                    </a:stretch>
+                  </pic:blipFill>
+                  <pic:spPr>
+                    <a:xfrm>
+                      <a:off x="0" y="0"/>
+                      <a:ext cx="5400040" cy="3387398"/>
+                    </a:xfrm>
+                    <a:prstGeom prst="rect">
+                      <a:avLst/>
+                    </a:prstGeom>
+                  </pic:spPr>
+                </pic:pic>
+              </a:graphicData>
+            </a:graphic>
+          </wp:inline>
+        </w:drawing>
+      </w:r>
+    </w:p>
+    <w:p>
+      <w:pPr>
+        <w:jc w:val="both"/>
+        <w:rPr>
+          <w:i/>
+          <w:sz w:val="30"/>
+          <w:szCs w:val="30"/>
+        </w:rPr>
+      </w:pPr>
+    </w:p>
+    <w:p>
+      <w:pPr>
+        <w:shd w:val="clear" w:color="auto" w:fill="1E1E1E"/>
+        <w:spacing w:after="0" w:line="285" w:lineRule="atLeast"/>
+        <w:rPr>
+          <w:rFonts w:ascii="Consolas" w:eastAsia="Times New Roman" w:hAnsi="Consolas" w:cs="Times New Roman"/>
+          <w:color w:val="D4D4D4"/>
+          <w:sz w:val="21"/>
+          <w:szCs w:val="21"/>
+          <w:lang w:eastAsia="es-ES"/>
+        </w:rPr>
+      </w:pPr>
+      <w:proofErr w:type="spellStart"/>
+      <w:proofErr w:type="gramStart"/>
+      <w:r>
+        <w:rPr>
+          <w:rFonts w:ascii="Consolas" w:eastAsia="Times New Roman" w:hAnsi="Consolas" w:cs="Times New Roman"/>
+          <w:color w:val="C586C0"/>
+          <w:sz w:val="21"/>
+          <w:szCs w:val="21"/>
+          <w:lang w:eastAsia="es-ES"/>
+        </w:rPr>
+        <w:t>from</w:t>
+      </w:r>
+      <w:proofErr w:type="spellEnd"/>
+      <w:proofErr w:type="gramEnd"/>
+      <w:r>
+        <w:rPr>
+          <w:rFonts w:ascii="Consolas" w:eastAsia="Times New Roman" w:hAnsi="Consolas" w:cs="Times New Roman"/>
+          <w:color w:val="D4D4D4"/>
+          <w:sz w:val="21"/>
+          <w:szCs w:val="21"/>
+          <w:lang w:eastAsia="es-ES"/>
+        </w:rPr>
+        <w:t> </w:t>
+      </w:r>
+      <w:proofErr w:type="spellStart"/>
+      <w:r>
+        <w:rPr>
+          <w:rFonts w:ascii="Consolas" w:eastAsia="Times New Roman" w:hAnsi="Consolas" w:cs="Times New Roman"/>
+          <w:color w:val="D4D4D4"/>
+          <w:sz w:val="21"/>
+          <w:szCs w:val="21"/>
+          <w:lang w:eastAsia="es-ES"/>
+        </w:rPr>
+        <w:t>django.db</w:t>
+      </w:r>
+      <w:proofErr w:type="spellEnd"/>
+      <w:r>
+        <w:rPr>
+          <w:rFonts w:ascii="Consolas" w:eastAsia="Times New Roman" w:hAnsi="Consolas" w:cs="Times New Roman"/>
+          <w:color w:val="D4D4D4"/>
+          <w:sz w:val="21"/>
+          <w:szCs w:val="21"/>
+          <w:lang w:eastAsia="es-ES"/>
+        </w:rPr>
+        <w:t> </w:t>
+      </w:r>
+      <w:proofErr w:type="spellStart"/>
+      <w:r>
+        <w:rPr>
+          <w:rFonts w:ascii="Consolas" w:eastAsia="Times New Roman" w:hAnsi="Consolas" w:cs="Times New Roman"/>
+          <w:color w:val="C586C0"/>
+          <w:sz w:val="21"/>
+          <w:szCs w:val="21"/>
+          <w:lang w:eastAsia="es-ES"/>
+        </w:rPr>
+        <w:t>import</w:t>
+      </w:r>
+      <w:proofErr w:type="spellEnd"/>
+      <w:r>
+        <w:rPr>
+          <w:rFonts w:ascii="Consolas" w:eastAsia="Times New Roman" w:hAnsi="Consolas" w:cs="Times New Roman"/>
+          <w:color w:val="D4D4D4"/>
+          <w:sz w:val="21"/>
+          <w:szCs w:val="21"/>
+          <w:lang w:eastAsia="es-ES"/>
+        </w:rPr>
+        <w:t> </w:t>
+      </w:r>
+      <w:proofErr w:type="spellStart"/>
+      <w:r>
+        <w:rPr>
+          <w:rFonts w:ascii="Consolas" w:eastAsia="Times New Roman" w:hAnsi="Consolas" w:cs="Times New Roman"/>
+          <w:color w:val="D4D4D4"/>
+          <w:sz w:val="21"/>
+          <w:szCs w:val="21"/>
+          <w:lang w:eastAsia="es-ES"/>
+        </w:rPr>
+        <w:t>models</w:t>
+      </w:r>
+      <w:proofErr w:type="spellEnd"/>
+    </w:p>
+    <w:p>
+      <w:pPr>
+        <w:shd w:val="clear" w:color="auto" w:fill="1E1E1E"/>
+        <w:spacing w:after="0" w:line="285" w:lineRule="atLeast"/>
+        <w:rPr>
+          <w:rFonts w:ascii="Consolas" w:eastAsia="Times New Roman" w:hAnsi="Consolas" w:cs="Times New Roman"/>
+          <w:color w:val="D4D4D4"/>
+          <w:sz w:val="21"/>
+          <w:szCs w:val="21"/>
+          <w:lang w:eastAsia="es-ES"/>
+        </w:rPr>
+      </w:pPr>
+    </w:p>
+    <w:p>
+      <w:pPr>
+        <w:shd w:val="clear" w:color="auto" w:fill="1E1E1E"/>
+        <w:spacing w:after="0" w:line="285" w:lineRule="atLeast"/>
+        <w:rPr>
+          <w:rFonts w:ascii="Consolas" w:eastAsia="Times New Roman" w:hAnsi="Consolas" w:cs="Times New Roman"/>
+          <w:color w:val="D4D4D4"/>
+          <w:sz w:val="21"/>
+          <w:szCs w:val="21"/>
+          <w:lang w:eastAsia="es-ES"/>
+        </w:rPr>
+      </w:pPr>
+      <w:proofErr w:type="spellStart"/>
+      <w:proofErr w:type="gramStart"/>
+      <w:r>
+        <w:rPr>
+          <w:rFonts w:ascii="Consolas" w:eastAsia="Times New Roman" w:hAnsi="Consolas" w:cs="Times New Roman"/>
+          <w:color w:val="569CD6"/>
+          <w:sz w:val="21"/>
+          <w:szCs w:val="21"/>
+          <w:lang w:eastAsia="es-ES"/>
+        </w:rPr>
+        <w:t>class</w:t>
+      </w:r>
+      <w:proofErr w:type="spellEnd"/>
+      <w:proofErr w:type="gramEnd"/>
+      <w:r>
+        <w:rPr>
+          <w:rFonts w:ascii="Consolas" w:eastAsia="Times New Roman" w:hAnsi="Consolas" w:cs="Times New Roman"/>
+          <w:color w:val="D4D4D4"/>
+          <w:sz w:val="21"/>
+          <w:szCs w:val="21"/>
+          <w:lang w:eastAsia="es-ES"/>
+        </w:rPr>
+        <w:t> </w:t>
+      </w:r>
+      <w:proofErr w:type="spellStart"/>
+      <w:r>
+        <w:rPr>
+          <w:rFonts w:ascii="Consolas" w:eastAsia="Times New Roman" w:hAnsi="Consolas" w:cs="Times New Roman"/>
+          <w:color w:val="4EC9B0"/>
+          <w:sz w:val="21"/>
+          <w:szCs w:val="21"/>
+          <w:lang w:eastAsia="es-ES"/>
+        </w:rPr>
+        <w:t>regitro_cliente</w:t>
+      </w:r>
+      <w:proofErr w:type="spellEnd"/>
+      <w:r>
+        <w:rPr>
+          <w:rFonts w:ascii="Consolas" w:eastAsia="Times New Roman" w:hAnsi="Consolas" w:cs="Times New Roman"/>
+          <w:color w:val="D4D4D4"/>
+          <w:sz w:val="21"/>
+          <w:szCs w:val="21"/>
+          <w:lang w:eastAsia="es-ES"/>
+        </w:rPr>
+        <w:t>(</w:t>
+      </w:r>
+      <w:proofErr w:type="spellStart"/>
+      <w:r>
+        <w:rPr>
+          <w:rFonts w:ascii="Consolas" w:eastAsia="Times New Roman" w:hAnsi="Consolas" w:cs="Times New Roman"/>
+          <w:color w:val="4EC9B0"/>
+          <w:sz w:val="21"/>
+          <w:szCs w:val="21"/>
+          <w:lang w:eastAsia="es-ES"/>
+        </w:rPr>
+        <w:t>models</w:t>
+      </w:r>
+      <w:r>
+        <w:rPr>
+          <w:rFonts w:ascii="Consolas" w:eastAsia="Times New Roman" w:hAnsi="Consolas" w:cs="Times New Roman"/>
+          <w:color w:val="D4D4D4"/>
+          <w:sz w:val="21"/>
+          <w:szCs w:val="21"/>
+          <w:lang w:eastAsia="es-ES"/>
+        </w:rPr>
+        <w:t>.</w:t>
+      </w:r>
+      <w:r>
+        <w:rPr>
+          <w:rFonts w:ascii="Consolas" w:eastAsia="Times New Roman" w:hAnsi="Consolas" w:cs="Times New Roman"/>
+          <w:color w:val="4EC9B0"/>
+          <w:sz w:val="21"/>
+          <w:szCs w:val="21"/>
+          <w:lang w:eastAsia="es-ES"/>
+        </w:rPr>
+        <w:t>Model</w:t>
+      </w:r>
+      <w:proofErr w:type="spellEnd"/>
+      <w:r>
+        <w:rPr>
+          <w:rFonts w:ascii="Consolas" w:eastAsia="Times New Roman" w:hAnsi="Consolas" w:cs="Times New Roman"/>
+          <w:color w:val="D4D4D4"/>
+          <w:sz w:val="21"/>
+          <w:szCs w:val="21"/>
+          <w:lang w:eastAsia="es-ES"/>
+        </w:rPr>
+        <w:t>):</w:t>
+      </w:r>
+    </w:p>
+    <w:p>
+      <w:pPr>
+        <w:shd w:val="clear" w:color="auto" w:fill="1E1E1E"/>
+        <w:spacing w:after="0" w:line="285" w:lineRule="atLeast"/>
+        <w:rPr>
+          <w:rFonts w:ascii="Consolas" w:eastAsia="Times New Roman" w:hAnsi="Consolas" w:cs="Times New Roman"/>
+          <w:color w:val="D4D4D4"/>
+          <w:sz w:val="21"/>
+          <w:szCs w:val="21"/>
+          <w:lang w:val="en-US" w:eastAsia="es-ES"/>
+        </w:rPr>
+      </w:pPr>
+      <w:r>
+        <w:rPr>
+          <w:rFonts w:ascii="Consolas" w:eastAsia="Times New Roman" w:hAnsi="Consolas" w:cs="Times New Roman"/>
+          <w:color w:val="D4D4D4"/>
+          <w:sz w:val="21"/>
+          <w:szCs w:val="21"/>
+          <w:lang w:eastAsia="es-ES"/>
+        </w:rPr>
+        <w:t>    </w:t>
+      </w:r>
+      <w:proofErr w:type="spellStart"/>
+      <w:proofErr w:type="gramStart"/>
+      <w:r>
+        <w:rPr>
+          <w:rFonts w:ascii="Consolas" w:eastAsia="Times New Roman" w:hAnsi="Consolas" w:cs="Times New Roman"/>
+          <w:color w:val="D4D4D4"/>
+          <w:sz w:val="21"/>
+          <w:szCs w:val="21"/>
+          <w:lang w:val="en-US" w:eastAsia="es-ES"/>
+        </w:rPr>
+        <w:t>nombre</w:t>
+      </w:r>
+      <w:proofErr w:type="spellEnd"/>
+      <w:r>
+        <w:rPr>
+          <w:rFonts w:ascii="Consolas" w:eastAsia="Times New Roman" w:hAnsi="Consolas" w:cs="Times New Roman"/>
+          <w:color w:val="D4D4D4"/>
+          <w:sz w:val="21"/>
+          <w:szCs w:val="21"/>
+          <w:lang w:val="en-US" w:eastAsia="es-ES"/>
+        </w:rPr>
+        <w:t>=</w:t>
+      </w:r>
+      <w:proofErr w:type="spellStart"/>
+      <w:proofErr w:type="gramEnd"/>
+      <w:r>
+        <w:rPr>
+          <w:rFonts w:ascii="Consolas" w:eastAsia="Times New Roman" w:hAnsi="Consolas" w:cs="Times New Roman"/>
+          <w:color w:val="D4D4D4"/>
+          <w:sz w:val="21"/>
+          <w:szCs w:val="21"/>
+          <w:lang w:val="en-US" w:eastAsia="es-ES"/>
+        </w:rPr>
+        <w:t>models.CharField</w:t>
+      </w:r>
+      <w:proofErr w:type="spellEnd"/>
+      <w:r>
+        <w:rPr>
+          <w:rFonts w:ascii="Consolas" w:eastAsia="Times New Roman" w:hAnsi="Consolas" w:cs="Times New Roman"/>
+          <w:color w:val="D4D4D4"/>
+          <w:sz w:val="21"/>
+          <w:szCs w:val="21"/>
+          <w:lang w:val="en-US" w:eastAsia="es-ES"/>
+        </w:rPr>
+        <w:t>(</w:t>
+      </w:r>
+      <w:proofErr w:type="spellStart"/>
+      <w:r>
+        <w:rPr>
+          <w:rFonts w:ascii="Consolas" w:eastAsia="Times New Roman" w:hAnsi="Consolas" w:cs="Times New Roman"/>
+          <w:color w:val="9CDCFE"/>
+          <w:sz w:val="21"/>
+          <w:szCs w:val="21"/>
+          <w:lang w:val="en-US" w:eastAsia="es-ES"/>
+        </w:rPr>
+        <w:t>max_length</w:t>
+      </w:r>
+      <w:proofErr w:type="spellEnd"/>
+      <w:r>
+        <w:rPr>
+          <w:rFonts w:ascii="Consolas" w:eastAsia="Times New Roman" w:hAnsi="Consolas" w:cs="Times New Roman"/>
+          <w:color w:val="D4D4D4"/>
+          <w:sz w:val="21"/>
+          <w:szCs w:val="21"/>
+          <w:lang w:val="en-US" w:eastAsia="es-ES"/>
+        </w:rPr>
+        <w:t>=</w:t>
+      </w:r>
+      <w:r>
+        <w:rPr>
+          <w:rFonts w:ascii="Consolas" w:eastAsia="Times New Roman" w:hAnsi="Consolas" w:cs="Times New Roman"/>
+          <w:color w:val="B5CEA8"/>
+          <w:sz w:val="21"/>
+          <w:szCs w:val="21"/>
+          <w:lang w:val="en-US" w:eastAsia="es-ES"/>
+        </w:rPr>
+        <w:t>30</w:t>
+      </w:r>
+      <w:r>
+        <w:rPr>
+          <w:rFonts w:ascii="Consolas" w:eastAsia="Times New Roman" w:hAnsi="Consolas" w:cs="Times New Roman"/>
+          <w:color w:val="D4D4D4"/>
+          <w:sz w:val="21"/>
+          <w:szCs w:val="21"/>
+          <w:lang w:val="en-US" w:eastAsia="es-ES"/>
+        </w:rPr>
+        <w:t>)</w:t>
+      </w:r>
+    </w:p>
+    <w:p>
+      <w:pPr>
+        <w:shd w:val="clear" w:color="auto" w:fill="1E1E1E"/>
+        <w:spacing w:after="0" w:line="285" w:lineRule="atLeast"/>
+        <w:rPr>
+          <w:rFonts w:ascii="Consolas" w:eastAsia="Times New Roman" w:hAnsi="Consolas" w:cs="Times New Roman"/>
+          <w:color w:val="D4D4D4"/>
+          <w:sz w:val="21"/>
+          <w:szCs w:val="21"/>
+          <w:lang w:val="en-US" w:eastAsia="es-ES"/>
+        </w:rPr>
+      </w:pPr>
+      <w:r>
+        <w:rPr>
+          <w:rFonts w:ascii="Consolas" w:eastAsia="Times New Roman" w:hAnsi="Consolas" w:cs="Times New Roman"/>
+          <w:color w:val="D4D4D4"/>
+          <w:sz w:val="21"/>
+          <w:szCs w:val="21"/>
+          <w:lang w:val="en-US" w:eastAsia="es-ES"/>
+        </w:rPr>
+        <w:t>    </w:t>
+      </w:r>
+      <w:proofErr w:type="spellStart"/>
+      <w:proofErr w:type="gramStart"/>
+      <w:r>
+        <w:rPr>
+          <w:rFonts w:ascii="Consolas" w:eastAsia="Times New Roman" w:hAnsi="Consolas" w:cs="Times New Roman"/>
+          <w:color w:val="D4D4D4"/>
+          <w:sz w:val="21"/>
+          <w:szCs w:val="21"/>
+          <w:lang w:val="en-US" w:eastAsia="es-ES"/>
+        </w:rPr>
+        <w:t>apellidoP</w:t>
+      </w:r>
+      <w:proofErr w:type="spellEnd"/>
+      <w:r>
+        <w:rPr>
+          <w:rFonts w:ascii="Consolas" w:eastAsia="Times New Roman" w:hAnsi="Consolas" w:cs="Times New Roman"/>
+          <w:color w:val="D4D4D4"/>
+          <w:sz w:val="21"/>
+          <w:szCs w:val="21"/>
+          <w:lang w:val="en-US" w:eastAsia="es-ES"/>
+        </w:rPr>
+        <w:t>=</w:t>
+      </w:r>
+      <w:proofErr w:type="spellStart"/>
+      <w:proofErr w:type="gramEnd"/>
+      <w:r>
+        <w:rPr>
+          <w:rFonts w:ascii="Consolas" w:eastAsia="Times New Roman" w:hAnsi="Consolas" w:cs="Times New Roman"/>
+          <w:color w:val="D4D4D4"/>
+          <w:sz w:val="21"/>
+          <w:szCs w:val="21"/>
+          <w:lang w:val="en-US" w:eastAsia="es-ES"/>
+        </w:rPr>
+        <w:t>models.CharField</w:t>
+      </w:r>
+      <w:proofErr w:type="spellEnd"/>
+      <w:r>
+        <w:rPr>
+          <w:rFonts w:ascii="Consolas" w:eastAsia="Times New Roman" w:hAnsi="Consolas" w:cs="Times New Roman"/>
+          <w:color w:val="D4D4D4"/>
+          <w:sz w:val="21"/>
+          <w:szCs w:val="21"/>
+          <w:lang w:val="en-US" w:eastAsia="es-ES"/>
+        </w:rPr>
+        <w:t>(</w:t>
+      </w:r>
+      <w:proofErr w:type="spellStart"/>
+      <w:r>
+        <w:rPr>
+          <w:rFonts w:ascii="Consolas" w:eastAsia="Times New Roman" w:hAnsi="Consolas" w:cs="Times New Roman"/>
+          <w:color w:val="9CDCFE"/>
+          <w:sz w:val="21"/>
+          <w:szCs w:val="21"/>
+          <w:lang w:val="en-US" w:eastAsia="es-ES"/>
+        </w:rPr>
+        <w:t>max_length</w:t>
+      </w:r>
+      <w:proofErr w:type="spellEnd"/>
+      <w:r>
+        <w:rPr>
+          <w:rFonts w:ascii="Consolas" w:eastAsia="Times New Roman" w:hAnsi="Consolas" w:cs="Times New Roman"/>
+          <w:color w:val="D4D4D4"/>
+          <w:sz w:val="21"/>
+          <w:szCs w:val="21"/>
+          <w:lang w:val="en-US" w:eastAsia="es-ES"/>
+        </w:rPr>
+        <w:t>=</w:t>
+      </w:r>
+      <w:r>
+        <w:rPr>
+          <w:rFonts w:ascii="Consolas" w:eastAsia="Times New Roman" w:hAnsi="Consolas" w:cs="Times New Roman"/>
+          <w:color w:val="B5CEA8"/>
+          <w:sz w:val="21"/>
+          <w:szCs w:val="21"/>
+          <w:lang w:val="en-US" w:eastAsia="es-ES"/>
+        </w:rPr>
+        <w:t>30</w:t>
+      </w:r>
+      <w:r>
+        <w:rPr>
+          <w:rFonts w:ascii="Consolas" w:eastAsia="Times New Roman" w:hAnsi="Consolas" w:cs="Times New Roman"/>
+          <w:color w:val="D4D4D4"/>
+          <w:sz w:val="21"/>
+          <w:szCs w:val="21"/>
+          <w:lang w:val="en-US" w:eastAsia="es-ES"/>
+        </w:rPr>
+        <w:t>)</w:t>
+      </w:r>
+    </w:p>
+    <w:p>
+      <w:pPr>
+        <w:shd w:val="clear" w:color="auto" w:fill="1E1E1E"/>
+        <w:spacing w:after="0" w:line="285" w:lineRule="atLeast"/>
+        <w:rPr>
+          <w:rFonts w:ascii="Consolas" w:eastAsia="Times New Roman" w:hAnsi="Consolas" w:cs="Times New Roman"/>
+          <w:color w:val="D4D4D4"/>
+          <w:sz w:val="21"/>
+          <w:szCs w:val="21"/>
+          <w:lang w:val="en-US" w:eastAsia="es-ES"/>
+        </w:rPr>
+      </w:pPr>
+      <w:r>
+        <w:rPr>
+          <w:rFonts w:ascii="Consolas" w:eastAsia="Times New Roman" w:hAnsi="Consolas" w:cs="Times New Roman"/>
+          <w:color w:val="D4D4D4"/>
+          <w:sz w:val="21"/>
+          <w:szCs w:val="21"/>
+          <w:lang w:val="en-US" w:eastAsia="es-ES"/>
+        </w:rPr>
+        <w:t>    </w:t>
+      </w:r>
+      <w:proofErr w:type="spellStart"/>
+      <w:proofErr w:type="gramStart"/>
+      <w:r>
+        <w:rPr>
+          <w:rFonts w:ascii="Consolas" w:eastAsia="Times New Roman" w:hAnsi="Consolas" w:cs="Times New Roman"/>
+          <w:color w:val="D4D4D4"/>
+          <w:sz w:val="21"/>
+          <w:szCs w:val="21"/>
+          <w:lang w:val="en-US" w:eastAsia="es-ES"/>
+        </w:rPr>
+        <w:t>apellidoM</w:t>
+      </w:r>
+      <w:proofErr w:type="spellEnd"/>
+      <w:r>
+        <w:rPr>
+          <w:rFonts w:ascii="Consolas" w:eastAsia="Times New Roman" w:hAnsi="Consolas" w:cs="Times New Roman"/>
+          <w:color w:val="D4D4D4"/>
+          <w:sz w:val="21"/>
+          <w:szCs w:val="21"/>
+          <w:lang w:val="en-US" w:eastAsia="es-ES"/>
+        </w:rPr>
+        <w:t>=</w:t>
+      </w:r>
+      <w:proofErr w:type="spellStart"/>
+      <w:proofErr w:type="gramEnd"/>
+      <w:r>
+        <w:rPr>
+          <w:rFonts w:ascii="Consolas" w:eastAsia="Times New Roman" w:hAnsi="Consolas" w:cs="Times New Roman"/>
+          <w:color w:val="D4D4D4"/>
+          <w:sz w:val="21"/>
+          <w:szCs w:val="21"/>
+          <w:lang w:val="en-US" w:eastAsia="es-ES"/>
+        </w:rPr>
+        <w:t>models.CharField</w:t>
+      </w:r>
+      <w:proofErr w:type="spellEnd"/>
+      <w:r>
+        <w:rPr>
+          <w:rFonts w:ascii="Consolas" w:eastAsia="Times New Roman" w:hAnsi="Consolas" w:cs="Times New Roman"/>
+          <w:color w:val="D4D4D4"/>
+          <w:sz w:val="21"/>
+          <w:szCs w:val="21"/>
+          <w:lang w:val="en-US" w:eastAsia="es-ES"/>
+        </w:rPr>
+        <w:t>(</w:t>
+      </w:r>
+      <w:proofErr w:type="spellStart"/>
+      <w:r>
+        <w:rPr>
+          <w:rFonts w:ascii="Consolas" w:eastAsia="Times New Roman" w:hAnsi="Consolas" w:cs="Times New Roman"/>
+          <w:color w:val="9CDCFE"/>
+          <w:sz w:val="21"/>
+          <w:szCs w:val="21"/>
+          <w:lang w:val="en-US" w:eastAsia="es-ES"/>
+        </w:rPr>
+        <w:t>max_length</w:t>
+      </w:r>
+      <w:proofErr w:type="spellEnd"/>
+      <w:r>
+        <w:rPr>
+          <w:rFonts w:ascii="Consolas" w:eastAsia="Times New Roman" w:hAnsi="Consolas" w:cs="Times New Roman"/>
+          <w:color w:val="D4D4D4"/>
+          <w:sz w:val="21"/>
+          <w:szCs w:val="21"/>
+          <w:lang w:val="en-US" w:eastAsia="es-ES"/>
+        </w:rPr>
+        <w:t>=</w:t>
+      </w:r>
+      <w:r>
+        <w:rPr>
+          <w:rFonts w:ascii="Consolas" w:eastAsia="Times New Roman" w:hAnsi="Consolas" w:cs="Times New Roman"/>
+          <w:color w:val="B5CEA8"/>
+          <w:sz w:val="21"/>
+          <w:szCs w:val="21"/>
+          <w:lang w:val="en-US" w:eastAsia="es-ES"/>
+        </w:rPr>
+        <w:t>30</w:t>
+      </w:r>
+      <w:r>
+        <w:rPr>
+          <w:rFonts w:ascii="Consolas" w:eastAsia="Times New Roman" w:hAnsi="Consolas" w:cs="Times New Roman"/>
+          <w:color w:val="D4D4D4"/>
+          <w:sz w:val="21"/>
+          <w:szCs w:val="21"/>
+          <w:lang w:val="en-US" w:eastAsia="es-ES"/>
+        </w:rPr>
+        <w:t>)</w:t>
+      </w:r>
+    </w:p>
+    <w:p>
+      <w:pPr>
+        <w:shd w:val="clear" w:color="auto" w:fill="1E1E1E"/>
+        <w:spacing w:after="0" w:line="285" w:lineRule="atLeast"/>
+        <w:rPr>
+          <w:rFonts w:ascii="Consolas" w:eastAsia="Times New Roman" w:hAnsi="Consolas" w:cs="Times New Roman"/>
+          <w:color w:val="D4D4D4"/>
+          <w:sz w:val="21"/>
+          <w:szCs w:val="21"/>
+          <w:lang w:val="en-US" w:eastAsia="es-ES"/>
+        </w:rPr>
+      </w:pPr>
+      <w:r>
+        <w:rPr>
+          <w:rFonts w:ascii="Consolas" w:eastAsia="Times New Roman" w:hAnsi="Consolas" w:cs="Times New Roman"/>
+          <w:color w:val="D4D4D4"/>
+          <w:sz w:val="21"/>
+          <w:szCs w:val="21"/>
+          <w:lang w:val="en-US" w:eastAsia="es-ES"/>
+        </w:rPr>
+        <w:t>    </w:t>
+      </w:r>
+      <w:proofErr w:type="gramStart"/>
+      <w:r>
+        <w:rPr>
+          <w:rFonts w:ascii="Consolas" w:eastAsia="Times New Roman" w:hAnsi="Consolas" w:cs="Times New Roman"/>
+          <w:color w:val="D4D4D4"/>
+          <w:sz w:val="21"/>
+          <w:szCs w:val="21"/>
+          <w:lang w:val="en-US" w:eastAsia="es-ES"/>
+        </w:rPr>
+        <w:t>email=</w:t>
+      </w:r>
+      <w:proofErr w:type="spellStart"/>
+      <w:proofErr w:type="gramEnd"/>
+      <w:r>
+        <w:rPr>
+          <w:rFonts w:ascii="Consolas" w:eastAsia="Times New Roman" w:hAnsi="Consolas" w:cs="Times New Roman"/>
+          <w:color w:val="D4D4D4"/>
+          <w:sz w:val="21"/>
+          <w:szCs w:val="21"/>
+          <w:lang w:val="en-US" w:eastAsia="es-ES"/>
+        </w:rPr>
+        <w:t>models.EmailField</w:t>
+      </w:r>
+      <w:proofErr w:type="spellEnd"/>
+      <w:r>
+        <w:rPr>
+          <w:rFonts w:ascii="Consolas" w:eastAsia="Times New Roman" w:hAnsi="Consolas" w:cs="Times New Roman"/>
+          <w:color w:val="D4D4D4"/>
+          <w:sz w:val="21"/>
+          <w:szCs w:val="21"/>
+          <w:lang w:val="en-US" w:eastAsia="es-ES"/>
+        </w:rPr>
+        <w:t>()</w:t>
+      </w:r>
+    </w:p>
+    <w:p>
+      <w:pPr>
+        <w:shd w:val="clear" w:color="auto" w:fill="1E1E1E"/>
+        <w:spacing w:after="0" w:line="285" w:lineRule="atLeast"/>
+        <w:rPr>
+          <w:rFonts w:ascii="Consolas" w:eastAsia="Times New Roman" w:hAnsi="Consolas" w:cs="Times New Roman"/>
+          <w:color w:val="D4D4D4"/>
+          <w:sz w:val="21"/>
+          <w:szCs w:val="21"/>
+          <w:lang w:val="en-US" w:eastAsia="es-ES"/>
+        </w:rPr>
+      </w:pPr>
+      <w:r>
+        <w:rPr>
+          <w:rFonts w:ascii="Consolas" w:eastAsia="Times New Roman" w:hAnsi="Consolas" w:cs="Times New Roman"/>
+          <w:color w:val="D4D4D4"/>
+          <w:sz w:val="21"/>
+          <w:szCs w:val="21"/>
+          <w:lang w:val="en-US" w:eastAsia="es-ES"/>
+        </w:rPr>
+        <w:t>    </w:t>
+      </w:r>
+      <w:proofErr w:type="spellStart"/>
+      <w:proofErr w:type="gramStart"/>
+      <w:r>
+        <w:rPr>
+          <w:rFonts w:ascii="Consolas" w:eastAsia="Times New Roman" w:hAnsi="Consolas" w:cs="Times New Roman"/>
+          <w:color w:val="D4D4D4"/>
+          <w:sz w:val="21"/>
+          <w:szCs w:val="21"/>
+          <w:lang w:val="en-US" w:eastAsia="es-ES"/>
+        </w:rPr>
+        <w:t>telefono</w:t>
+      </w:r>
+      <w:proofErr w:type="spellEnd"/>
+      <w:r>
+        <w:rPr>
+          <w:rFonts w:ascii="Consolas" w:eastAsia="Times New Roman" w:hAnsi="Consolas" w:cs="Times New Roman"/>
+          <w:color w:val="D4D4D4"/>
+          <w:sz w:val="21"/>
+          <w:szCs w:val="21"/>
+          <w:lang w:val="en-US" w:eastAsia="es-ES"/>
+        </w:rPr>
+        <w:t>=</w:t>
+      </w:r>
+      <w:proofErr w:type="spellStart"/>
+      <w:proofErr w:type="gramEnd"/>
+      <w:r>
+        <w:rPr>
+          <w:rFonts w:ascii="Consolas" w:eastAsia="Times New Roman" w:hAnsi="Consolas" w:cs="Times New Roman"/>
+          <w:color w:val="D4D4D4"/>
+          <w:sz w:val="21"/>
+          <w:szCs w:val="21"/>
+          <w:lang w:val="en-US" w:eastAsia="es-ES"/>
+        </w:rPr>
+        <w:t>models.CharField</w:t>
+      </w:r>
+      <w:proofErr w:type="spellEnd"/>
+      <w:r>
+        <w:rPr>
+          <w:rFonts w:ascii="Consolas" w:eastAsia="Times New Roman" w:hAnsi="Consolas" w:cs="Times New Roman"/>
+          <w:color w:val="D4D4D4"/>
+          <w:sz w:val="21"/>
+          <w:szCs w:val="21"/>
+          <w:lang w:val="en-US" w:eastAsia="es-ES"/>
+        </w:rPr>
+        <w:t>(</w:t>
+      </w:r>
+      <w:proofErr w:type="spellStart"/>
+      <w:r>
+        <w:rPr>
+          <w:rFonts w:ascii="Consolas" w:eastAsia="Times New Roman" w:hAnsi="Consolas" w:cs="Times New Roman"/>
+          <w:color w:val="9CDCFE"/>
+          <w:sz w:val="21"/>
+          <w:szCs w:val="21"/>
+          <w:lang w:val="en-US" w:eastAsia="es-ES"/>
+        </w:rPr>
+        <w:t>max_length</w:t>
+      </w:r>
+      <w:proofErr w:type="spellEnd"/>
+      <w:r>
+        <w:rPr>
+          <w:rFonts w:ascii="Consolas" w:eastAsia="Times New Roman" w:hAnsi="Consolas" w:cs="Times New Roman"/>
+          <w:color w:val="D4D4D4"/>
+          <w:sz w:val="21"/>
+          <w:szCs w:val="21"/>
+          <w:lang w:val="en-US" w:eastAsia="es-ES"/>
+        </w:rPr>
+        <w:t>=</w:t>
+      </w:r>
+      <w:r>
+        <w:rPr>
+          <w:rFonts w:ascii="Consolas" w:eastAsia="Times New Roman" w:hAnsi="Consolas" w:cs="Times New Roman"/>
+          <w:color w:val="B5CEA8"/>
+          <w:sz w:val="21"/>
+          <w:szCs w:val="21"/>
+          <w:lang w:val="en-US" w:eastAsia="es-ES"/>
+        </w:rPr>
+        <w:t>9</w:t>
+      </w:r>
+      <w:r>
+        <w:rPr>
+          <w:rFonts w:ascii="Consolas" w:eastAsia="Times New Roman" w:hAnsi="Consolas" w:cs="Times New Roman"/>
+          <w:color w:val="D4D4D4"/>
+          <w:sz w:val="21"/>
+          <w:szCs w:val="21"/>
+          <w:lang w:val="en-US" w:eastAsia="es-ES"/>
+        </w:rPr>
+        <w:t>)</w:t>
+      </w:r>
+    </w:p>
+    <w:p>
+      <w:pPr>
+        <w:shd w:val="clear" w:color="auto" w:fill="1E1E1E"/>
+        <w:spacing w:after="0" w:line="285" w:lineRule="atLeast"/>
+        <w:rPr>
+          <w:rFonts w:ascii="Consolas" w:eastAsia="Times New Roman" w:hAnsi="Consolas" w:cs="Times New Roman"/>
+          <w:color w:val="D4D4D4"/>
+          <w:sz w:val="21"/>
+          <w:szCs w:val="21"/>
+          <w:lang w:val="en-US" w:eastAsia="es-ES"/>
+        </w:rPr>
+      </w:pPr>
+    </w:p>
+    <w:p>
+      <w:pPr>
+        <w:shd w:val="clear" w:color="auto" w:fill="1E1E1E"/>
+        <w:spacing w:after="0" w:line="285" w:lineRule="atLeast"/>
+        <w:rPr>
+          <w:rFonts w:ascii="Consolas" w:eastAsia="Times New Roman" w:hAnsi="Consolas" w:cs="Times New Roman"/>
+          <w:color w:val="D4D4D4"/>
+          <w:sz w:val="21"/>
+          <w:szCs w:val="21"/>
+          <w:lang w:eastAsia="es-ES"/>
+        </w:rPr>
+      </w:pPr>
+      <w:r>
+        <w:rPr>
+          <w:rFonts w:ascii="Consolas" w:eastAsia="Times New Roman" w:hAnsi="Consolas" w:cs="Times New Roman"/>
+          <w:color w:val="D4D4D4"/>
+          <w:sz w:val="21"/>
+          <w:szCs w:val="21"/>
+          <w:lang w:val="en-US" w:eastAsia="es-ES"/>
+        </w:rPr>
+        <w:t>    </w:t>
+      </w:r>
+      <w:proofErr w:type="spellStart"/>
+      <w:proofErr w:type="gramStart"/>
+      <w:r>
+        <w:rPr>
+          <w:rFonts w:ascii="Consolas" w:eastAsia="Times New Roman" w:hAnsi="Consolas" w:cs="Times New Roman"/>
+          <w:color w:val="569CD6"/>
+          <w:sz w:val="21"/>
+          <w:szCs w:val="21"/>
+          <w:lang w:eastAsia="es-ES"/>
+        </w:rPr>
+        <w:t>class</w:t>
+      </w:r>
+      <w:proofErr w:type="spellEnd"/>
+      <w:proofErr w:type="gramEnd"/>
+      <w:r>
+        <w:rPr>
+          <w:rFonts w:ascii="Consolas" w:eastAsia="Times New Roman" w:hAnsi="Consolas" w:cs="Times New Roman"/>
+          <w:color w:val="D4D4D4"/>
+          <w:sz w:val="21"/>
+          <w:szCs w:val="21"/>
+          <w:lang w:eastAsia="es-ES"/>
+        </w:rPr>
+        <w:t> </w:t>
+      </w:r>
+      <w:proofErr w:type="spellStart"/>
+      <w:r>
+        <w:rPr>
+          <w:rFonts w:ascii="Consolas" w:eastAsia="Times New Roman" w:hAnsi="Consolas" w:cs="Times New Roman"/>
+          <w:color w:val="4EC9B0"/>
+          <w:sz w:val="21"/>
+          <w:szCs w:val="21"/>
+          <w:lang w:eastAsia="es-ES"/>
+        </w:rPr>
+        <w:t>nuevos_plan</w:t>
+      </w:r>
+      <w:proofErr w:type="spellEnd"/>
+      <w:r>
+        <w:rPr>
+          <w:rFonts w:ascii="Consolas" w:eastAsia="Times New Roman" w:hAnsi="Consolas" w:cs="Times New Roman"/>
+          <w:color w:val="D4D4D4"/>
+          <w:sz w:val="21"/>
+          <w:szCs w:val="21"/>
+          <w:lang w:eastAsia="es-ES"/>
+        </w:rPr>
+        <w:t>(</w:t>
+      </w:r>
+      <w:proofErr w:type="spellStart"/>
+      <w:r>
+        <w:rPr>
+          <w:rFonts w:ascii="Consolas" w:eastAsia="Times New Roman" w:hAnsi="Consolas" w:cs="Times New Roman"/>
+          <w:color w:val="4EC9B0"/>
+          <w:sz w:val="21"/>
+          <w:szCs w:val="21"/>
+          <w:lang w:eastAsia="es-ES"/>
+        </w:rPr>
+        <w:t>models</w:t>
+      </w:r>
+      <w:r>
+        <w:rPr>
+          <w:rFonts w:ascii="Consolas" w:eastAsia="Times New Roman" w:hAnsi="Consolas" w:cs="Times New Roman"/>
+          <w:color w:val="D4D4D4"/>
+          <w:sz w:val="21"/>
+          <w:szCs w:val="21"/>
+          <w:lang w:eastAsia="es-ES"/>
+        </w:rPr>
+        <w:t>.</w:t>
+      </w:r>
+      <w:r>
+        <w:rPr>
+          <w:rFonts w:ascii="Consolas" w:eastAsia="Times New Roman" w:hAnsi="Consolas" w:cs="Times New Roman"/>
+          <w:color w:val="4EC9B0"/>
+          <w:sz w:val="21"/>
+          <w:szCs w:val="21"/>
+          <w:lang w:eastAsia="es-ES"/>
+        </w:rPr>
+        <w:t>Model</w:t>
+      </w:r>
+      <w:proofErr w:type="spellEnd"/>
+      <w:r>
+        <w:rPr>
+          <w:rFonts w:ascii="Consolas" w:eastAsia="Times New Roman" w:hAnsi="Consolas" w:cs="Times New Roman"/>
+          <w:color w:val="D4D4D4"/>
+          <w:sz w:val="21"/>
+          <w:szCs w:val="21"/>
+          <w:lang w:eastAsia="es-ES"/>
+        </w:rPr>
+        <w:t>):</w:t>
+      </w:r>
+    </w:p>
+    <w:p>
+      <w:pPr>
+        <w:shd w:val="clear" w:color="auto" w:fill="1E1E1E"/>
+        <w:spacing w:after="0" w:line="285" w:lineRule="atLeast"/>
+        <w:rPr>
+          <w:rFonts w:ascii="Consolas" w:eastAsia="Times New Roman" w:hAnsi="Consolas" w:cs="Times New Roman"/>
+          <w:color w:val="D4D4D4"/>
+          <w:sz w:val="21"/>
+          <w:szCs w:val="21"/>
+          <w:lang w:val="en-US" w:eastAsia="es-ES"/>
+        </w:rPr>
+      </w:pPr>
+      <w:r>
+        <w:rPr>
+          <w:rFonts w:ascii="Consolas" w:eastAsia="Times New Roman" w:hAnsi="Consolas" w:cs="Times New Roman"/>
+          <w:color w:val="D4D4D4"/>
+          <w:sz w:val="21"/>
+          <w:szCs w:val="21"/>
+          <w:lang w:eastAsia="es-ES"/>
+        </w:rPr>
+        <w:t>        </w:t>
+      </w:r>
+      <w:proofErr w:type="spellStart"/>
+      <w:r>
+        <w:rPr>
+          <w:rFonts w:ascii="Consolas" w:eastAsia="Times New Roman" w:hAnsi="Consolas" w:cs="Times New Roman"/>
+          <w:color w:val="D4D4D4"/>
+          <w:sz w:val="21"/>
+          <w:szCs w:val="21"/>
+          <w:lang w:val="en-US" w:eastAsia="es-ES"/>
+        </w:rPr>
+        <w:t>nombre_plan</w:t>
+      </w:r>
+      <w:proofErr w:type="spellEnd"/>
+      <w:r>
+        <w:rPr>
+          <w:rFonts w:ascii="Consolas" w:eastAsia="Times New Roman" w:hAnsi="Consolas" w:cs="Times New Roman"/>
+          <w:color w:val="D4D4D4"/>
+          <w:sz w:val="21"/>
+          <w:szCs w:val="21"/>
+          <w:lang w:val="en-US" w:eastAsia="es-ES"/>
+        </w:rPr>
+        <w:t>=</w:t>
+      </w:r>
+      <w:proofErr w:type="spellStart"/>
+      <w:proofErr w:type="gramStart"/>
+      <w:r>
+        <w:rPr>
+          <w:rFonts w:ascii="Consolas" w:eastAsia="Times New Roman" w:hAnsi="Consolas" w:cs="Times New Roman"/>
+          <w:color w:val="D4D4D4"/>
+          <w:sz w:val="21"/>
+          <w:szCs w:val="21"/>
+          <w:lang w:val="en-US" w:eastAsia="es-ES"/>
+        </w:rPr>
+        <w:t>models.CharField</w:t>
+      </w:r>
+      <w:proofErr w:type="spellEnd"/>
+      <w:r>
+        <w:rPr>
+          <w:rFonts w:ascii="Consolas" w:eastAsia="Times New Roman" w:hAnsi="Consolas" w:cs="Times New Roman"/>
+          <w:color w:val="D4D4D4"/>
+          <w:sz w:val="21"/>
+          <w:szCs w:val="21"/>
+          <w:lang w:val="en-US" w:eastAsia="es-ES"/>
+        </w:rPr>
+        <w:t>(</w:t>
+      </w:r>
+      <w:proofErr w:type="spellStart"/>
+      <w:proofErr w:type="gramEnd"/>
+      <w:r>
+        <w:rPr>
+          <w:rFonts w:ascii="Consolas" w:eastAsia="Times New Roman" w:hAnsi="Consolas" w:cs="Times New Roman"/>
+          <w:color w:val="9CDCFE"/>
+          <w:sz w:val="21"/>
+          <w:szCs w:val="21"/>
+          <w:lang w:val="en-US" w:eastAsia="es-ES"/>
+        </w:rPr>
+        <w:t>max_length</w:t>
+      </w:r>
+      <w:proofErr w:type="spellEnd"/>
+      <w:r>
+        <w:rPr>
+          <w:rFonts w:ascii="Consolas" w:eastAsia="Times New Roman" w:hAnsi="Consolas" w:cs="Times New Roman"/>
+          <w:color w:val="D4D4D4"/>
+          <w:sz w:val="21"/>
+          <w:szCs w:val="21"/>
+          <w:lang w:val="en-US" w:eastAsia="es-ES"/>
+        </w:rPr>
+        <w:t>=</w:t>
+      </w:r>
+      <w:r>
+        <w:rPr>
+          <w:rFonts w:ascii="Consolas" w:eastAsia="Times New Roman" w:hAnsi="Consolas" w:cs="Times New Roman"/>
+          <w:color w:val="B5CEA8"/>
+          <w:sz w:val="21"/>
+          <w:szCs w:val="21"/>
+          <w:lang w:val="en-US" w:eastAsia="es-ES"/>
+        </w:rPr>
+        <w:t>30</w:t>
+      </w:r>
+      <w:r>
+        <w:rPr>
+          <w:rFonts w:ascii="Consolas" w:eastAsia="Times New Roman" w:hAnsi="Consolas" w:cs="Times New Roman"/>
+          <w:color w:val="D4D4D4"/>
+          <w:sz w:val="21"/>
+          <w:szCs w:val="21"/>
+          <w:lang w:val="en-US" w:eastAsia="es-ES"/>
+        </w:rPr>
+        <w:t>)</w:t>
+      </w:r>
+    </w:p>
+    <w:p>
+      <w:pPr>
+        <w:shd w:val="clear" w:color="auto" w:fill="1E1E1E"/>
+        <w:spacing w:after="0" w:line="285" w:lineRule="atLeast"/>
+        <w:rPr>
+          <w:rFonts w:ascii="Consolas" w:eastAsia="Times New Roman" w:hAnsi="Consolas" w:cs="Times New Roman"/>
+          <w:color w:val="D4D4D4"/>
+          <w:sz w:val="21"/>
+          <w:szCs w:val="21"/>
+          <w:lang w:eastAsia="es-ES"/>
+        </w:rPr>
+      </w:pPr>
+      <w:r>
+        <w:rPr>
+          <w:rFonts w:ascii="Consolas" w:eastAsia="Times New Roman" w:hAnsi="Consolas" w:cs="Times New Roman"/>
+          <w:color w:val="D4D4D4"/>
+          <w:sz w:val="21"/>
+          <w:szCs w:val="21"/>
+          <w:lang w:val="en-US" w:eastAsia="es-ES"/>
+        </w:rPr>
+        <w:t>        </w:t>
+      </w:r>
+      <w:proofErr w:type="spellStart"/>
+      <w:r>
+        <w:rPr>
+          <w:rFonts w:ascii="Consolas" w:eastAsia="Times New Roman" w:hAnsi="Consolas" w:cs="Times New Roman"/>
+          <w:color w:val="D4D4D4"/>
+          <w:sz w:val="21"/>
+          <w:szCs w:val="21"/>
+          <w:lang w:eastAsia="es-ES"/>
+        </w:rPr>
+        <w:t>precio_plan</w:t>
+      </w:r>
+      <w:proofErr w:type="spellEnd"/>
+      <w:r>
+        <w:rPr>
+          <w:rFonts w:ascii="Consolas" w:eastAsia="Times New Roman" w:hAnsi="Consolas" w:cs="Times New Roman"/>
+          <w:color w:val="D4D4D4"/>
+          <w:sz w:val="21"/>
+          <w:szCs w:val="21"/>
+          <w:lang w:eastAsia="es-ES"/>
+        </w:rPr>
+        <w:t>=</w:t>
+      </w:r>
+      <w:proofErr w:type="spellStart"/>
+      <w:proofErr w:type="gramStart"/>
+      <w:r>
+        <w:rPr>
+          <w:rFonts w:ascii="Consolas" w:eastAsia="Times New Roman" w:hAnsi="Consolas" w:cs="Times New Roman"/>
+          <w:color w:val="D4D4D4"/>
+          <w:sz w:val="21"/>
+          <w:szCs w:val="21"/>
+          <w:lang w:eastAsia="es-ES"/>
+        </w:rPr>
+        <w:t>models.IntegerField</w:t>
+      </w:r>
+      <w:proofErr w:type="spellEnd"/>
+      <w:r>
+        <w:rPr>
+          <w:rFonts w:ascii="Consolas" w:eastAsia="Times New Roman" w:hAnsi="Consolas" w:cs="Times New Roman"/>
+          <w:color w:val="D4D4D4"/>
+          <w:sz w:val="21"/>
+          <w:szCs w:val="21"/>
+          <w:lang w:eastAsia="es-ES"/>
+        </w:rPr>
+        <w:t>(</w:t>
+      </w:r>
+      <w:proofErr w:type="spellStart"/>
+      <w:proofErr w:type="gramEnd"/>
+      <w:r>
+        <w:rPr>
+          <w:rFonts w:ascii="Consolas" w:eastAsia="Times New Roman" w:hAnsi="Consolas" w:cs="Times New Roman"/>
+          <w:color w:val="9CDCFE"/>
+          <w:sz w:val="21"/>
+          <w:szCs w:val="21"/>
+          <w:lang w:eastAsia="es-ES"/>
+        </w:rPr>
+        <w:t>max_length</w:t>
+      </w:r>
+      <w:proofErr w:type="spellEnd"/>
+      <w:r>
+        <w:rPr>
+          <w:rFonts w:ascii="Consolas" w:eastAsia="Times New Roman" w:hAnsi="Consolas" w:cs="Times New Roman"/>
+          <w:color w:val="D4D4D4"/>
+          <w:sz w:val="21"/>
+          <w:szCs w:val="21"/>
+          <w:lang w:eastAsia="es-ES"/>
+        </w:rPr>
+        <w:t>=</w:t>
+      </w:r>
+      <w:r>
+        <w:rPr>
+          <w:rFonts w:ascii="Consolas" w:eastAsia="Times New Roman" w:hAnsi="Consolas" w:cs="Times New Roman"/>
+          <w:color w:val="B5CEA8"/>
+          <w:sz w:val="21"/>
+          <w:szCs w:val="21"/>
+          <w:lang w:eastAsia="es-ES"/>
+        </w:rPr>
+        <w:t>5</w:t>
+      </w:r>
+      <w:r>
+        <w:rPr>
+          <w:rFonts w:ascii="Consolas" w:eastAsia="Times New Roman" w:hAnsi="Consolas" w:cs="Times New Roman"/>
+          <w:color w:val="D4D4D4"/>
+          <w:sz w:val="21"/>
+          <w:szCs w:val="21"/>
+          <w:lang w:eastAsia="es-ES"/>
+        </w:rPr>
+        <w:t>)</w:t>
+      </w:r>
+    </w:p>
+    <w:p>
+      <w:pPr>
+        <w:shd w:val="clear" w:color="auto" w:fill="1E1E1E"/>
+        <w:spacing w:after="0" w:line="285" w:lineRule="atLeast"/>
+        <w:rPr>
+          <w:rFonts w:ascii="Consolas" w:eastAsia="Times New Roman" w:hAnsi="Consolas" w:cs="Times New Roman"/>
+          <w:color w:val="D4D4D4"/>
+          <w:sz w:val="21"/>
+          <w:szCs w:val="21"/>
+          <w:lang w:eastAsia="es-ES"/>
+        </w:rPr>
+      </w:pPr>
+      <w:r>
+        <w:rPr>
+          <w:rFonts w:ascii="Consolas" w:eastAsia="Times New Roman" w:hAnsi="Consolas" w:cs="Times New Roman"/>
+          <w:color w:val="D4D4D4"/>
+          <w:sz w:val="21"/>
+          <w:szCs w:val="21"/>
+          <w:lang w:eastAsia="es-ES"/>
+        </w:rPr>
+        <w:t>        </w:t>
+      </w:r>
+      <w:proofErr w:type="spellStart"/>
+      <w:r>
+        <w:rPr>
+          <w:rFonts w:ascii="Consolas" w:eastAsia="Times New Roman" w:hAnsi="Consolas" w:cs="Times New Roman"/>
+          <w:color w:val="D4D4D4"/>
+          <w:sz w:val="21"/>
+          <w:szCs w:val="21"/>
+          <w:lang w:eastAsia="es-ES"/>
+        </w:rPr>
+        <w:t>fecha_inicio</w:t>
+      </w:r>
+      <w:proofErr w:type="spellEnd"/>
+      <w:r>
+        <w:rPr>
+          <w:rFonts w:ascii="Consolas" w:eastAsia="Times New Roman" w:hAnsi="Consolas" w:cs="Times New Roman"/>
+          <w:color w:val="D4D4D4"/>
+          <w:sz w:val="21"/>
+          <w:szCs w:val="21"/>
+          <w:lang w:eastAsia="es-ES"/>
+        </w:rPr>
+        <w:t>=</w:t>
+      </w:r>
+      <w:proofErr w:type="spellStart"/>
+      <w:proofErr w:type="gramStart"/>
+      <w:r>
+        <w:rPr>
+          <w:rFonts w:ascii="Consolas" w:eastAsia="Times New Roman" w:hAnsi="Consolas" w:cs="Times New Roman"/>
+          <w:color w:val="D4D4D4"/>
+          <w:sz w:val="21"/>
+          <w:szCs w:val="21"/>
+          <w:lang w:eastAsia="es-ES"/>
+        </w:rPr>
+        <w:t>models.DateField</w:t>
+      </w:r>
+      <w:proofErr w:type="spellEnd"/>
+      <w:r>
+        <w:rPr>
+          <w:rFonts w:ascii="Consolas" w:eastAsia="Times New Roman" w:hAnsi="Consolas" w:cs="Times New Roman"/>
+          <w:color w:val="D4D4D4"/>
+          <w:sz w:val="21"/>
+          <w:szCs w:val="21"/>
+          <w:lang w:eastAsia="es-ES"/>
+        </w:rPr>
+        <w:t>()</w:t>
+      </w:r>
+      <w:proofErr w:type="gramEnd"/>
+    </w:p>
+    <w:p>
+      <w:pPr>
+        <w:shd w:val="clear" w:color="auto" w:fill="1E1E1E"/>
+        <w:spacing w:after="0" w:line="285" w:lineRule="atLeast"/>
+        <w:rPr>
+          <w:rFonts w:ascii="Consolas" w:eastAsia="Times New Roman" w:hAnsi="Consolas" w:cs="Times New Roman"/>
+          <w:color w:val="D4D4D4"/>
+          <w:sz w:val="21"/>
+          <w:szCs w:val="21"/>
+          <w:lang w:eastAsia="es-ES"/>
+        </w:rPr>
+      </w:pPr>
+      <w:r>
+        <w:rPr>
+          <w:rFonts w:ascii="Consolas" w:eastAsia="Times New Roman" w:hAnsi="Consolas" w:cs="Times New Roman"/>
+          <w:color w:val="D4D4D4"/>
+          <w:sz w:val="21"/>
+          <w:szCs w:val="21"/>
+          <w:lang w:eastAsia="es-ES"/>
+        </w:rPr>
+        <w:t>        </w:t>
+      </w:r>
+      <w:proofErr w:type="spellStart"/>
+      <w:r>
+        <w:rPr>
+          <w:rFonts w:ascii="Consolas" w:eastAsia="Times New Roman" w:hAnsi="Consolas" w:cs="Times New Roman"/>
+          <w:color w:val="D4D4D4"/>
+          <w:sz w:val="21"/>
+          <w:szCs w:val="21"/>
+          <w:lang w:eastAsia="es-ES"/>
+        </w:rPr>
+        <w:t>fecha_termino</w:t>
+      </w:r>
+      <w:proofErr w:type="spellEnd"/>
+      <w:r>
+        <w:rPr>
+          <w:rFonts w:ascii="Consolas" w:eastAsia="Times New Roman" w:hAnsi="Consolas" w:cs="Times New Roman"/>
+          <w:color w:val="D4D4D4"/>
+          <w:sz w:val="21"/>
+          <w:szCs w:val="21"/>
+          <w:lang w:eastAsia="es-ES"/>
+        </w:rPr>
+        <w:t>=</w:t>
+      </w:r>
+      <w:proofErr w:type="spellStart"/>
+      <w:proofErr w:type="gramStart"/>
+      <w:r>
+        <w:rPr>
+          <w:rFonts w:ascii="Consolas" w:eastAsia="Times New Roman" w:hAnsi="Consolas" w:cs="Times New Roman"/>
+          <w:color w:val="D4D4D4"/>
+          <w:sz w:val="21"/>
+          <w:szCs w:val="21"/>
+          <w:lang w:eastAsia="es-ES"/>
+        </w:rPr>
+        <w:t>models.DateField</w:t>
+      </w:r>
+      <w:proofErr w:type="spellEnd"/>
+      <w:r>
+        <w:rPr>
+          <w:rFonts w:ascii="Consolas" w:eastAsia="Times New Roman" w:hAnsi="Consolas" w:cs="Times New Roman"/>
+          <w:color w:val="D4D4D4"/>
+          <w:sz w:val="21"/>
+          <w:szCs w:val="21"/>
+          <w:lang w:eastAsia="es-ES"/>
+        </w:rPr>
+        <w:t>()</w:t>
+      </w:r>
+      <w:proofErr w:type="gramEnd"/>
+    </w:p>
+    <w:p>
+      <w:pPr>
+        <w:jc w:val="both"/>
+        <w:rPr>
+          <w:i/>
+          <w:sz w:val="30"/>
+          <w:szCs w:val="30"/>
+        </w:rPr>
+      </w:pPr>
+    </w:p>
+    <w:p>
+      <w:pPr>
+        <w:jc w:val="both"/>
+      </w:pPr>
+      <w:proofErr w:type="gramStart"/>
+      <w:r>
+        <w:t>paso</w:t>
+      </w:r>
+      <w:proofErr w:type="gramEnd"/>
+      <w:r>
+        <w:t xml:space="preserve"> 3: Ir a setting.py y definir la aplicación mantenedor</w:t>
+      </w:r>
+    </w:p>
+    <w:p>
+      <w:pPr>
+        <w:jc w:val="both"/>
+        <w:rPr>
+          <w:i/>
+          <w:sz w:val="30"/>
+          <w:szCs w:val="30"/>
+        </w:rPr>
+      </w:pPr>
+      <w:r>
+        <w:rPr>
+          <w:noProof/>
+          <w:lang w:eastAsia="es-ES"/>
+        </w:rPr>
+        <w:drawing>
+          <wp:inline distT="0" distB="0" distL="0" distR="0" wp14:anchorId="519F56A5" wp14:editId="6E6D8CAA">
+            <wp:extent cx="4401820" cy="2691993"/>
+            <wp:effectExtent l="0" t="0" r="0" b="0"/>
+            <wp:docPr id="37" name="Imagen 37"/>
+            <wp:cNvGraphicFramePr>
+              <a:graphicFrameLocks xmlns:a="http://schemas.openxmlformats.org/drawingml/2006/main" noChangeAspect="1"/>
+            </wp:cNvGraphicFramePr>
+            <a:graphic xmlns:a="http://schemas.openxmlformats.org/drawingml/2006/main">
+              <a:graphicData uri="http://schemas.openxmlformats.org/drawingml/2006/picture">
+                <pic:pic xmlns:pic="http://schemas.openxmlformats.org/drawingml/2006/picture">
+                  <pic:nvPicPr>
+                    <pic:cNvPr id="0" name=""/>
+                    <pic:cNvPicPr/>
+                  </pic:nvPicPr>
+                  <pic:blipFill>
+                    <a:blip r:embed="rId34"/>
+                    <a:stretch>
+                      <a:fillRect/>
+                    </a:stretch>
+                  </pic:blipFill>
+                  <pic:spPr>
+                    <a:xfrm>
+                      <a:off x="0" y="0"/>
+                      <a:ext cx="4406240" cy="2694696"/>
+                    </a:xfrm>
+                    <a:prstGeom prst="rect">
+                      <a:avLst/>
+                    </a:prstGeom>
+                  </pic:spPr>
+                </pic:pic>
+              </a:graphicData>
+            </a:graphic>
+          </wp:inline>
+        </w:drawing>
+      </w:r>
+    </w:p>
+    <w:p>
+      <w:pPr>
+        <w:jc w:val="both"/>
+      </w:pPr>
+      <w:r>
+        <w:t>Paso</w:t>
+      </w:r>
+      <w:r>
+        <w:t xml:space="preserve"> </w:t>
+      </w:r>
+      <w:r>
+        <w:t xml:space="preserve">4: crear </w:t>
+      </w:r>
+      <w:r>
+        <w:t>las migraciones</w:t>
+      </w:r>
+    </w:p>
+    <w:p>
+      <w:pPr>
+        <w:jc w:val="both"/>
+      </w:pPr>
+      <w:r>
+        <w:t xml:space="preserve">(prueba_2) PS C:\solemne_2\claviste_v&gt; python manage.py </w:t>
+      </w:r>
+      <w:proofErr w:type="spellStart"/>
+      <w:r>
+        <w:t>makemigrations</w:t>
+      </w:r>
+      <w:proofErr w:type="spellEnd"/>
+    </w:p>
+    <w:p>
+      <w:pPr>
+        <w:jc w:val="both"/>
+      </w:pPr>
+      <w:r>
+        <w:rPr>
+          <w:noProof/>
+          <w:lang w:eastAsia="es-ES"/>
+        </w:rPr>
+        <w:drawing>
+          <wp:inline distT="0" distB="0" distL="0" distR="0" wp14:anchorId="0F939600" wp14:editId="3ADD7545">
+            <wp:extent cx="5400040" cy="1732192"/>
+            <wp:effectExtent l="0" t="0" r="0" b="1905"/>
+            <wp:docPr id="38" name="Imagen 38"/>
+            <wp:cNvGraphicFramePr>
+              <a:graphicFrameLocks xmlns:a="http://schemas.openxmlformats.org/drawingml/2006/main" noChangeAspect="1"/>
+            </wp:cNvGraphicFramePr>
+            <a:graphic xmlns:a="http://schemas.openxmlformats.org/drawingml/2006/main">
+              <a:graphicData uri="http://schemas.openxmlformats.org/drawingml/2006/picture">
+                <pic:pic xmlns:pic="http://schemas.openxmlformats.org/drawingml/2006/picture">
+                  <pic:nvPicPr>
+                    <pic:cNvPr id="0" name=""/>
+                    <pic:cNvPicPr/>
+                  </pic:nvPicPr>
+                  <pic:blipFill>
+                    <a:blip r:embed="rId35"/>
+                    <a:stretch>
+                      <a:fillRect/>
+                    </a:stretch>
+                  </pic:blipFill>
+                  <pic:spPr>
+                    <a:xfrm>
+                      <a:off x="0" y="0"/>
+                      <a:ext cx="5400040" cy="1732192"/>
+                    </a:xfrm>
+                    <a:prstGeom prst="rect">
+                      <a:avLst/>
+                    </a:prstGeom>
+                  </pic:spPr>
+                </pic:pic>
+              </a:graphicData>
+            </a:graphic>
+          </wp:inline>
+        </w:drawing>
+      </w:r>
+    </w:p>
+    <w:p>
+      <w:pPr>
+        <w:jc w:val="both"/>
+      </w:pPr>
+    </w:p>
+    <w:p>
+      <w:pPr>
+        <w:jc w:val="both"/>
+      </w:pPr>
+      <w:r>
+        <w:lastRenderedPageBreak/>
+        <w:t xml:space="preserve">Paso 5: creación del código </w:t>
+      </w:r>
+      <w:proofErr w:type="spellStart"/>
+      <w:r>
+        <w:t>sql</w:t>
+      </w:r>
+      <w:proofErr w:type="spellEnd"/>
+      <w:r>
+        <w:t>, para la creación de la base de datos</w:t>
+      </w:r>
+    </w:p>
+    <w:p>
+      <w:pPr>
+        <w:jc w:val="both"/>
+      </w:pPr>
+      <w:r>
+        <w:t xml:space="preserve">(prueba_2) PS C:\solemne_2\claviste_v&gt; python manage.py </w:t>
+      </w:r>
+      <w:proofErr w:type="spellStart"/>
+      <w:r>
+        <w:t>sqlmigrate</w:t>
+      </w:r>
+      <w:proofErr w:type="spellEnd"/>
+      <w:r>
+        <w:t xml:space="preserve"> mantenedor 0001</w:t>
+      </w:r>
+    </w:p>
+    <w:p>
+      <w:pPr>
+        <w:jc w:val="both"/>
+      </w:pPr>
+    </w:p>
+    <w:p>
+      <w:pPr>
+        <w:jc w:val="both"/>
+      </w:pPr>
+      <w:r>
+        <w:rPr>
+          <w:noProof/>
+          <w:lang w:eastAsia="es-ES"/>
+        </w:rPr>
+        <w:drawing>
+          <wp:inline distT="0" distB="0" distL="0" distR="0" wp14:anchorId="0BB02E83" wp14:editId="0010F790">
+            <wp:extent cx="5400040" cy="1759076"/>
+            <wp:effectExtent l="0" t="0" r="0" b="0"/>
+            <wp:docPr id="39" name="Imagen 39"/>
+            <wp:cNvGraphicFramePr>
+              <a:graphicFrameLocks xmlns:a="http://schemas.openxmlformats.org/drawingml/2006/main" noChangeAspect="1"/>
+            </wp:cNvGraphicFramePr>
+            <a:graphic xmlns:a="http://schemas.openxmlformats.org/drawingml/2006/main">
+              <a:graphicData uri="http://schemas.openxmlformats.org/drawingml/2006/picture">
+                <pic:pic xmlns:pic="http://schemas.openxmlformats.org/drawingml/2006/picture">
+                  <pic:nvPicPr>
+                    <pic:cNvPr id="0" name=""/>
+                    <pic:cNvPicPr/>
+                  </pic:nvPicPr>
+                  <pic:blipFill>
+                    <a:blip r:embed="rId36"/>
+                    <a:stretch>
+                      <a:fillRect/>
+                    </a:stretch>
+                  </pic:blipFill>
+                  <pic:spPr>
+                    <a:xfrm>
+                      <a:off x="0" y="0"/>
+                      <a:ext cx="5400040" cy="1759076"/>
+                    </a:xfrm>
+                    <a:prstGeom prst="rect">
+                      <a:avLst/>
+                    </a:prstGeom>
+                  </pic:spPr>
+                </pic:pic>
+              </a:graphicData>
+            </a:graphic>
+          </wp:inline>
+        </w:drawing>
+      </w:r>
+    </w:p>
+    <w:p>
+      <w:pPr>
+        <w:jc w:val="both"/>
+      </w:pPr>
+    </w:p>
+    <w:p>
+      <w:pPr>
+        <w:jc w:val="both"/>
+      </w:pPr>
+      <w:r>
+        <w:t>Paso 6: crear la migración para que se hagan las tablas en la base de datos</w:t>
+      </w:r>
+    </w:p>
+    <w:p>
+      <w:pPr>
+        <w:jc w:val="both"/>
+      </w:pPr>
+      <w:r>
+        <w:t xml:space="preserve">(prueba_2) PS C:\solemne_2\claviste_v&gt; python manage.py migrate  </w:t>
+      </w:r>
+    </w:p>
+    <w:p>
+      <w:pPr>
+        <w:jc w:val="both"/>
+      </w:pPr>
+    </w:p>
+    <w:p>
+      <w:pPr>
+        <w:jc w:val="both"/>
+      </w:pPr>
+      <w:r>
+        <w:rPr>
+          <w:noProof/>
+          <w:lang w:eastAsia="es-ES"/>
+        </w:rPr>
+        <w:drawing>
+          <wp:inline distT="0" distB="0" distL="0" distR="0" wp14:anchorId="3D67A464" wp14:editId="066944B8">
+            <wp:extent cx="5400040" cy="1985147"/>
+            <wp:effectExtent l="0" t="0" r="0" b="0"/>
+            <wp:docPr id="40" name="Imagen 40"/>
+            <wp:cNvGraphicFramePr>
+              <a:graphicFrameLocks xmlns:a="http://schemas.openxmlformats.org/drawingml/2006/main" noChangeAspect="1"/>
+            </wp:cNvGraphicFramePr>
+            <a:graphic xmlns:a="http://schemas.openxmlformats.org/drawingml/2006/main">
+              <a:graphicData uri="http://schemas.openxmlformats.org/drawingml/2006/picture">
+                <pic:pic xmlns:pic="http://schemas.openxmlformats.org/drawingml/2006/picture">
+                  <pic:nvPicPr>
+                    <pic:cNvPr id="0" name=""/>
+                    <pic:cNvPicPr/>
+                  </pic:nvPicPr>
+                  <pic:blipFill>
+                    <a:blip r:embed="rId37"/>
+                    <a:stretch>
+                      <a:fillRect/>
+                    </a:stretch>
+                  </pic:blipFill>
+                  <pic:spPr>
+                    <a:xfrm>
+                      <a:off x="0" y="0"/>
+                      <a:ext cx="5400040" cy="1985147"/>
+                    </a:xfrm>
+                    <a:prstGeom prst="rect">
+                      <a:avLst/>
+                    </a:prstGeom>
+                  </pic:spPr>
+                </pic:pic>
+              </a:graphicData>
+            </a:graphic>
+          </wp:inline>
+        </w:drawing>
       </w:r>
       <w:bookmarkStart w:id="0" w:name="_GoBack"/>
       <w:bookmarkEnd w:id="0"/>

</xml_diff>